<commit_message>
Documentation de projet FIN
</commit_message>
<xml_diff>
--- a/doc/Documentation de projet.docx
+++ b/doc/Documentation de projet.docx
@@ -11,7 +11,7 @@
           <w:lang w:val="fr-CH" w:eastAsia="fr-CH"/>
         </w:rPr>
         <w:drawing>
-          <wp:anchor distT="0" distB="0" distL="114300" distR="114300" simplePos="0" relativeHeight="251658240" behindDoc="0" locked="0" layoutInCell="0" allowOverlap="1">
+          <wp:anchor distT="0" distB="0" distL="114300" distR="114300" simplePos="0" relativeHeight="251656192" behindDoc="0" locked="0" layoutInCell="0" allowOverlap="1">
             <wp:simplePos x="0" y="0"/>
             <wp:positionH relativeFrom="column">
               <wp:posOffset>-163195</wp:posOffset>
@@ -262,7 +262,7 @@
         <mc:AlternateContent>
           <mc:Choice Requires="wps">
             <w:drawing>
-              <wp:anchor distT="0" distB="0" distL="114300" distR="114300" simplePos="0" relativeHeight="251658240" behindDoc="0" locked="0" layoutInCell="1" allowOverlap="1">
+              <wp:anchor distT="0" distB="0" distL="114300" distR="114300" simplePos="0" relativeHeight="251657216" behindDoc="0" locked="0" layoutInCell="1" allowOverlap="1">
                 <wp:simplePos x="0" y="0"/>
                 <wp:positionH relativeFrom="column">
                   <wp:posOffset>1909329</wp:posOffset>
@@ -397,7 +397,7 @@
                 <v:stroke joinstyle="miter"/>
                 <v:path gradientshapeok="t" o:connecttype="rect"/>
               </v:shapetype>
-              <v:shape id="Zone de texte 4" o:spid="_x0000_s1026" type="#_x0000_t202" style="position:absolute;left:0;text-align:left;margin-left:150.35pt;margin-top:6pt;width:87.25pt;height:68.2pt;z-index:251658240;visibility:visible;mso-wrap-style:none;mso-width-percent:0;mso-height-percent:0;mso-wrap-distance-left:9pt;mso-wrap-distance-top:0;mso-wrap-distance-right:9pt;mso-wrap-distance-bottom:0;mso-position-horizontal:absolute;mso-position-horizontal-relative:text;mso-position-vertical:absolute;mso-position-vertical-relative:text;mso-width-percent:0;mso-height-percent:0;mso-width-relative:page;mso-height-relative:page;v-text-anchor:top" o:gfxdata="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" filled="f" stroked="f">
+              <v:shape id="Zone de texte 4" o:spid="_x0000_s1026" type="#_x0000_t202" style="position:absolute;left:0;text-align:left;margin-left:150.35pt;margin-top:6pt;width:87.25pt;height:68.2pt;z-index:251657216;visibility:visible;mso-wrap-style:none;mso-width-percent:0;mso-height-percent:0;mso-wrap-distance-left:9pt;mso-wrap-distance-top:0;mso-wrap-distance-right:9pt;mso-wrap-distance-bottom:0;mso-position-horizontal:absolute;mso-position-horizontal-relative:text;mso-position-vertical:absolute;mso-position-vertical-relative:text;mso-width-percent:0;mso-height-percent:0;mso-width-relative:page;mso-height-relative:page;v-text-anchor:top" o:gfxdata="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" filled="f" stroked="f">
                 <v:textbox>
                   <w:txbxContent>
                     <w:p>
@@ -537,7 +537,7 @@
         <mc:AlternateContent>
           <mc:Choice Requires="wps">
             <w:drawing>
-              <wp:anchor distT="0" distB="0" distL="114300" distR="114300" simplePos="0" relativeHeight="251658240" behindDoc="0" locked="0" layoutInCell="1" allowOverlap="1">
+              <wp:anchor distT="0" distB="0" distL="114300" distR="114300" simplePos="0" relativeHeight="251659264" behindDoc="0" locked="0" layoutInCell="1" allowOverlap="1">
                 <wp:simplePos x="0" y="0"/>
                 <wp:positionH relativeFrom="column">
                   <wp:posOffset>2082800</wp:posOffset>
@@ -651,7 +651,7 @@
           </mc:Choice>
           <mc:Fallback>
             <w:pict>
-              <v:shape id="Zone de texte 2" o:spid="_x0000_s1027" type="#_x0000_t202" style="position:absolute;left:0;text-align:left;margin-left:164pt;margin-top:171.65pt;width:119.25pt;height:53.55pt;z-index:251658240;visibility:visible;mso-wrap-style:square;mso-width-percent:0;mso-height-percent:0;mso-wrap-distance-left:9pt;mso-wrap-distance-top:0;mso-wrap-distance-right:9pt;mso-wrap-distance-bottom:0;mso-position-horizontal:absolute;mso-position-horizontal-relative:text;mso-position-vertical:absolute;mso-position-vertical-relative:text;mso-width-percent:0;mso-height-percent:0;mso-width-relative:page;mso-height-relative:page;v-text-anchor:top" o:gfxdata="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" filled="f" stroked="f">
+              <v:shape id="Zone de texte 2" o:spid="_x0000_s1027" type="#_x0000_t202" style="position:absolute;left:0;text-align:left;margin-left:164pt;margin-top:171.65pt;width:119.25pt;height:53.55pt;z-index:251659264;visibility:visible;mso-wrap-style:square;mso-width-percent:0;mso-height-percent:0;mso-wrap-distance-left:9pt;mso-wrap-distance-top:0;mso-wrap-distance-right:9pt;mso-wrap-distance-bottom:0;mso-position-horizontal:absolute;mso-position-horizontal-relative:text;mso-position-vertical:absolute;mso-position-vertical-relative:text;mso-width-percent:0;mso-height-percent:0;mso-width-relative:page;mso-height-relative:page;v-text-anchor:top" o:gfxdata="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" filled="f" stroked="f">
                 <v:textbox>
                   <w:txbxContent>
                     <w:p>
@@ -786,7 +786,609 @@
     <w:p/>
     <w:p/>
     <w:p/>
-    <w:p>
+    <w:sdt>
+      <w:sdtPr>
+        <w:rPr>
+          <w:lang w:val="fr-FR"/>
+        </w:rPr>
+        <w:id w:val="858933691"/>
+        <w:docPartObj>
+          <w:docPartGallery w:val="Table of Contents"/>
+          <w:docPartUnique/>
+        </w:docPartObj>
+      </w:sdtPr>
+      <w:sdtEndPr>
+        <w:rPr>
+          <w:rFonts w:ascii="Arial" w:eastAsia="Times New Roman" w:hAnsi="Arial" w:cs="Times New Roman"/>
+          <w:b/>
+          <w:bCs/>
+          <w:color w:val="auto"/>
+          <w:sz w:val="24"/>
+          <w:szCs w:val="20"/>
+          <w:lang w:eastAsia="fr-FR"/>
+        </w:rPr>
+      </w:sdtEndPr>
+      <w:sdtContent>
+        <w:p>
+          <w:pPr>
+            <w:pStyle w:val="En-ttedetabledesmatires"/>
+          </w:pPr>
+          <w:r>
+            <w:rPr>
+              <w:lang w:val="fr-FR"/>
+            </w:rPr>
+            <w:t>Table des matières</w:t>
+          </w:r>
+        </w:p>
+        <w:p>
+          <w:pPr>
+            <w:pStyle w:val="TM1"/>
+            <w:rPr>
+              <w:rFonts w:asciiTheme="minorHAnsi" w:eastAsiaTheme="minorEastAsia" w:hAnsiTheme="minorHAnsi" w:cstheme="minorBidi"/>
+              <w:sz w:val="22"/>
+              <w:szCs w:val="22"/>
+              <w:lang w:val="fr-CH" w:eastAsia="fr-CH"/>
+            </w:rPr>
+          </w:pPr>
+          <w:r>
+            <w:fldChar w:fldCharType="begin"/>
+          </w:r>
+          <w:r>
+            <w:instrText xml:space="preserve"> TOC \o "1-3" \h \z \u </w:instrText>
+          </w:r>
+          <w:r>
+            <w:fldChar w:fldCharType="separate"/>
+          </w:r>
+          <w:hyperlink w:anchor="_Toc3543809" w:history="1">
+            <w:r>
+              <w:rPr>
+                <w:rStyle w:val="Lienhypertexte"/>
+              </w:rPr>
+              <w:t>1.</w:t>
+            </w:r>
+            <w:r>
+              <w:rPr>
+                <w:rFonts w:asciiTheme="minorHAnsi" w:eastAsiaTheme="minorEastAsia" w:hAnsiTheme="minorHAnsi" w:cstheme="minorBidi"/>
+                <w:sz w:val="22"/>
+                <w:szCs w:val="22"/>
+                <w:lang w:val="fr-CH" w:eastAsia="fr-CH"/>
+              </w:rPr>
+              <w:tab/>
+            </w:r>
+            <w:r>
+              <w:rPr>
+                <w:rStyle w:val="Lienhypertexte"/>
+              </w:rPr>
+              <w:t>Introduction</w:t>
+            </w:r>
+            <w:r>
+              <w:rPr>
+                <w:webHidden/>
+              </w:rPr>
+              <w:tab/>
+            </w:r>
+            <w:r>
+              <w:rPr>
+                <w:webHidden/>
+              </w:rPr>
+              <w:fldChar w:fldCharType="begin"/>
+            </w:r>
+            <w:r>
+              <w:rPr>
+                <w:webHidden/>
+              </w:rPr>
+              <w:instrText xml:space="preserve"> PAGEREF _Toc3543809 \h </w:instrText>
+            </w:r>
+            <w:r>
+              <w:rPr>
+                <w:webHidden/>
+              </w:rPr>
+            </w:r>
+            <w:r>
+              <w:rPr>
+                <w:webHidden/>
+              </w:rPr>
+              <w:fldChar w:fldCharType="separate"/>
+            </w:r>
+            <w:r>
+              <w:rPr>
+                <w:webHidden/>
+              </w:rPr>
+              <w:t>3</w:t>
+            </w:r>
+            <w:r>
+              <w:rPr>
+                <w:webHidden/>
+              </w:rPr>
+              <w:fldChar w:fldCharType="end"/>
+            </w:r>
+          </w:hyperlink>
+        </w:p>
+        <w:p>
+          <w:pPr>
+            <w:pStyle w:val="TM1"/>
+            <w:tabs>
+              <w:tab w:val="left" w:pos="660"/>
+            </w:tabs>
+            <w:rPr>
+              <w:rFonts w:asciiTheme="minorHAnsi" w:eastAsiaTheme="minorEastAsia" w:hAnsiTheme="minorHAnsi" w:cstheme="minorBidi"/>
+              <w:sz w:val="22"/>
+              <w:szCs w:val="22"/>
+              <w:lang w:val="fr-CH" w:eastAsia="fr-CH"/>
+            </w:rPr>
+          </w:pPr>
+          <w:hyperlink w:anchor="_Toc3543810" w:history="1">
+            <w:r>
+              <w:rPr>
+                <w:rStyle w:val="Lienhypertexte"/>
+              </w:rPr>
+              <w:t>1.1.</w:t>
+            </w:r>
+            <w:r>
+              <w:rPr>
+                <w:rFonts w:asciiTheme="minorHAnsi" w:eastAsiaTheme="minorEastAsia" w:hAnsiTheme="minorHAnsi" w:cstheme="minorBidi"/>
+                <w:sz w:val="22"/>
+                <w:szCs w:val="22"/>
+                <w:lang w:val="fr-CH" w:eastAsia="fr-CH"/>
+              </w:rPr>
+              <w:tab/>
+            </w:r>
+            <w:r>
+              <w:rPr>
+                <w:rStyle w:val="Lienhypertexte"/>
+              </w:rPr>
+              <w:t>Objectifs</w:t>
+            </w:r>
+            <w:r>
+              <w:rPr>
+                <w:webHidden/>
+              </w:rPr>
+              <w:tab/>
+            </w:r>
+            <w:r>
+              <w:rPr>
+                <w:webHidden/>
+              </w:rPr>
+              <w:fldChar w:fldCharType="begin"/>
+            </w:r>
+            <w:r>
+              <w:rPr>
+                <w:webHidden/>
+              </w:rPr>
+              <w:instrText xml:space="preserve"> PAGEREF _Toc3543810 \h </w:instrText>
+            </w:r>
+            <w:r>
+              <w:rPr>
+                <w:webHidden/>
+              </w:rPr>
+            </w:r>
+            <w:r>
+              <w:rPr>
+                <w:webHidden/>
+              </w:rPr>
+              <w:fldChar w:fldCharType="separate"/>
+            </w:r>
+            <w:r>
+              <w:rPr>
+                <w:webHidden/>
+              </w:rPr>
+              <w:t>3</w:t>
+            </w:r>
+            <w:r>
+              <w:rPr>
+                <w:webHidden/>
+              </w:rPr>
+              <w:fldChar w:fldCharType="end"/>
+            </w:r>
+          </w:hyperlink>
+        </w:p>
+        <w:p>
+          <w:pPr>
+            <w:pStyle w:val="TM1"/>
+            <w:tabs>
+              <w:tab w:val="left" w:pos="660"/>
+            </w:tabs>
+            <w:rPr>
+              <w:rFonts w:asciiTheme="minorHAnsi" w:eastAsiaTheme="minorEastAsia" w:hAnsiTheme="minorHAnsi" w:cstheme="minorBidi"/>
+              <w:sz w:val="22"/>
+              <w:szCs w:val="22"/>
+              <w:lang w:val="fr-CH" w:eastAsia="fr-CH"/>
+            </w:rPr>
+          </w:pPr>
+          <w:hyperlink w:anchor="_Toc3543811" w:history="1">
+            <w:r>
+              <w:rPr>
+                <w:rStyle w:val="Lienhypertexte"/>
+              </w:rPr>
+              <w:t>1.2.</w:t>
+            </w:r>
+            <w:r>
+              <w:rPr>
+                <w:rFonts w:asciiTheme="minorHAnsi" w:eastAsiaTheme="minorEastAsia" w:hAnsiTheme="minorHAnsi" w:cstheme="minorBidi"/>
+                <w:sz w:val="22"/>
+                <w:szCs w:val="22"/>
+                <w:lang w:val="fr-CH" w:eastAsia="fr-CH"/>
+              </w:rPr>
+              <w:tab/>
+            </w:r>
+            <w:r>
+              <w:rPr>
+                <w:rStyle w:val="Lienhypertexte"/>
+              </w:rPr>
+              <w:t>Planification initiale</w:t>
+            </w:r>
+            <w:r>
+              <w:rPr>
+                <w:webHidden/>
+              </w:rPr>
+              <w:tab/>
+            </w:r>
+            <w:r>
+              <w:rPr>
+                <w:webHidden/>
+              </w:rPr>
+              <w:fldChar w:fldCharType="begin"/>
+            </w:r>
+            <w:r>
+              <w:rPr>
+                <w:webHidden/>
+              </w:rPr>
+              <w:instrText xml:space="preserve"> PAGEREF _Toc3543811 \h </w:instrText>
+            </w:r>
+            <w:r>
+              <w:rPr>
+                <w:webHidden/>
+              </w:rPr>
+            </w:r>
+            <w:r>
+              <w:rPr>
+                <w:webHidden/>
+              </w:rPr>
+              <w:fldChar w:fldCharType="separate"/>
+            </w:r>
+            <w:r>
+              <w:rPr>
+                <w:webHidden/>
+              </w:rPr>
+              <w:t>3</w:t>
+            </w:r>
+            <w:r>
+              <w:rPr>
+                <w:webHidden/>
+              </w:rPr>
+              <w:fldChar w:fldCharType="end"/>
+            </w:r>
+          </w:hyperlink>
+        </w:p>
+        <w:p>
+          <w:pPr>
+            <w:pStyle w:val="TM1"/>
+            <w:rPr>
+              <w:rFonts w:asciiTheme="minorHAnsi" w:eastAsiaTheme="minorEastAsia" w:hAnsiTheme="minorHAnsi" w:cstheme="minorBidi"/>
+              <w:sz w:val="22"/>
+              <w:szCs w:val="22"/>
+              <w:lang w:val="fr-CH" w:eastAsia="fr-CH"/>
+            </w:rPr>
+          </w:pPr>
+          <w:hyperlink w:anchor="_Toc3543812" w:history="1">
+            <w:r>
+              <w:rPr>
+                <w:rStyle w:val="Lienhypertexte"/>
+              </w:rPr>
+              <w:t>2.</w:t>
+            </w:r>
+            <w:r>
+              <w:rPr>
+                <w:rFonts w:asciiTheme="minorHAnsi" w:eastAsiaTheme="minorEastAsia" w:hAnsiTheme="minorHAnsi" w:cstheme="minorBidi"/>
+                <w:sz w:val="22"/>
+                <w:szCs w:val="22"/>
+                <w:lang w:val="fr-CH" w:eastAsia="fr-CH"/>
+              </w:rPr>
+              <w:tab/>
+            </w:r>
+            <w:r>
+              <w:rPr>
+                <w:rStyle w:val="Lienhypertexte"/>
+              </w:rPr>
+              <w:t>Analyse</w:t>
+            </w:r>
+            <w:r>
+              <w:rPr>
+                <w:webHidden/>
+              </w:rPr>
+              <w:tab/>
+            </w:r>
+            <w:r>
+              <w:rPr>
+                <w:webHidden/>
+              </w:rPr>
+              <w:fldChar w:fldCharType="begin"/>
+            </w:r>
+            <w:r>
+              <w:rPr>
+                <w:webHidden/>
+              </w:rPr>
+              <w:instrText xml:space="preserve"> PAGEREF _Toc3543812 \h </w:instrText>
+            </w:r>
+            <w:r>
+              <w:rPr>
+                <w:webHidden/>
+              </w:rPr>
+            </w:r>
+            <w:r>
+              <w:rPr>
+                <w:webHidden/>
+              </w:rPr>
+              <w:fldChar w:fldCharType="separate"/>
+            </w:r>
+            <w:r>
+              <w:rPr>
+                <w:webHidden/>
+              </w:rPr>
+              <w:t>3</w:t>
+            </w:r>
+            <w:r>
+              <w:rPr>
+                <w:webHidden/>
+              </w:rPr>
+              <w:fldChar w:fldCharType="end"/>
+            </w:r>
+          </w:hyperlink>
+        </w:p>
+        <w:p>
+          <w:pPr>
+            <w:pStyle w:val="TM1"/>
+            <w:tabs>
+              <w:tab w:val="left" w:pos="660"/>
+            </w:tabs>
+            <w:rPr>
+              <w:rFonts w:asciiTheme="minorHAnsi" w:eastAsiaTheme="minorEastAsia" w:hAnsiTheme="minorHAnsi" w:cstheme="minorBidi"/>
+              <w:sz w:val="22"/>
+              <w:szCs w:val="22"/>
+              <w:lang w:val="fr-CH" w:eastAsia="fr-CH"/>
+            </w:rPr>
+          </w:pPr>
+          <w:hyperlink w:anchor="_Toc3543813" w:history="1">
+            <w:r>
+              <w:rPr>
+                <w:rStyle w:val="Lienhypertexte"/>
+              </w:rPr>
+              <w:t>2.1.</w:t>
+            </w:r>
+            <w:r>
+              <w:rPr>
+                <w:rFonts w:asciiTheme="minorHAnsi" w:eastAsiaTheme="minorEastAsia" w:hAnsiTheme="minorHAnsi" w:cstheme="minorBidi"/>
+                <w:sz w:val="22"/>
+                <w:szCs w:val="22"/>
+                <w:lang w:val="fr-CH" w:eastAsia="fr-CH"/>
+              </w:rPr>
+              <w:tab/>
+            </w:r>
+            <w:r>
+              <w:rPr>
+                <w:rStyle w:val="Lienhypertexte"/>
+              </w:rPr>
+              <w:t>Use cases et scénarios</w:t>
+            </w:r>
+            <w:r>
+              <w:rPr>
+                <w:webHidden/>
+              </w:rPr>
+              <w:tab/>
+            </w:r>
+            <w:r>
+              <w:rPr>
+                <w:webHidden/>
+              </w:rPr>
+              <w:fldChar w:fldCharType="begin"/>
+            </w:r>
+            <w:r>
+              <w:rPr>
+                <w:webHidden/>
+              </w:rPr>
+              <w:instrText xml:space="preserve"> PAGEREF _Toc3543813 \h </w:instrText>
+            </w:r>
+            <w:r>
+              <w:rPr>
+                <w:webHidden/>
+              </w:rPr>
+            </w:r>
+            <w:r>
+              <w:rPr>
+                <w:webHidden/>
+              </w:rPr>
+              <w:fldChar w:fldCharType="separate"/>
+            </w:r>
+            <w:r>
+              <w:rPr>
+                <w:webHidden/>
+              </w:rPr>
+              <w:t>3</w:t>
+            </w:r>
+            <w:r>
+              <w:rPr>
+                <w:webHidden/>
+              </w:rPr>
+              <w:fldChar w:fldCharType="end"/>
+            </w:r>
+          </w:hyperlink>
+        </w:p>
+        <w:p>
+          <w:pPr>
+            <w:pStyle w:val="TM1"/>
+            <w:tabs>
+              <w:tab w:val="left" w:pos="660"/>
+            </w:tabs>
+            <w:rPr>
+              <w:rFonts w:asciiTheme="minorHAnsi" w:eastAsiaTheme="minorEastAsia" w:hAnsiTheme="minorHAnsi" w:cstheme="minorBidi"/>
+              <w:sz w:val="22"/>
+              <w:szCs w:val="22"/>
+              <w:lang w:val="fr-CH" w:eastAsia="fr-CH"/>
+            </w:rPr>
+          </w:pPr>
+          <w:hyperlink w:anchor="_Toc3543814" w:history="1">
+            <w:r>
+              <w:rPr>
+                <w:rStyle w:val="Lienhypertexte"/>
+              </w:rPr>
+              <w:t>2.2.</w:t>
+            </w:r>
+            <w:r>
+              <w:rPr>
+                <w:rFonts w:asciiTheme="minorHAnsi" w:eastAsiaTheme="minorEastAsia" w:hAnsiTheme="minorHAnsi" w:cstheme="minorBidi"/>
+                <w:sz w:val="22"/>
+                <w:szCs w:val="22"/>
+                <w:lang w:val="fr-CH" w:eastAsia="fr-CH"/>
+              </w:rPr>
+              <w:tab/>
+            </w:r>
+            <w:r>
+              <w:rPr>
+                <w:rStyle w:val="Lienhypertexte"/>
+              </w:rPr>
+              <w:t>Stratégie de test</w:t>
+            </w:r>
+            <w:r>
+              <w:rPr>
+                <w:webHidden/>
+              </w:rPr>
+              <w:tab/>
+            </w:r>
+            <w:r>
+              <w:rPr>
+                <w:webHidden/>
+              </w:rPr>
+              <w:fldChar w:fldCharType="begin"/>
+            </w:r>
+            <w:r>
+              <w:rPr>
+                <w:webHidden/>
+              </w:rPr>
+              <w:instrText xml:space="preserve"> PAGEREF _Toc3543814 \h </w:instrText>
+            </w:r>
+            <w:r>
+              <w:rPr>
+                <w:webHidden/>
+              </w:rPr>
+            </w:r>
+            <w:r>
+              <w:rPr>
+                <w:webHidden/>
+              </w:rPr>
+              <w:fldChar w:fldCharType="separate"/>
+            </w:r>
+            <w:r>
+              <w:rPr>
+                <w:webHidden/>
+              </w:rPr>
+              <w:t>5</w:t>
+            </w:r>
+            <w:r>
+              <w:rPr>
+                <w:webHidden/>
+              </w:rPr>
+              <w:fldChar w:fldCharType="end"/>
+            </w:r>
+          </w:hyperlink>
+        </w:p>
+        <w:p>
+          <w:pPr>
+            <w:pStyle w:val="TM1"/>
+            <w:rPr>
+              <w:rFonts w:asciiTheme="minorHAnsi" w:eastAsiaTheme="minorEastAsia" w:hAnsiTheme="minorHAnsi" w:cstheme="minorBidi"/>
+              <w:sz w:val="22"/>
+              <w:szCs w:val="22"/>
+              <w:lang w:val="fr-CH" w:eastAsia="fr-CH"/>
+            </w:rPr>
+          </w:pPr>
+          <w:hyperlink w:anchor="_Toc3543815" w:history="1">
+            <w:r>
+              <w:rPr>
+                <w:rStyle w:val="Lienhypertexte"/>
+                <w:lang w:val="fr-CH"/>
+              </w:rPr>
+              <w:t>3.</w:t>
+            </w:r>
+            <w:r>
+              <w:rPr>
+                <w:rFonts w:asciiTheme="minorHAnsi" w:eastAsiaTheme="minorEastAsia" w:hAnsiTheme="minorHAnsi" w:cstheme="minorBidi"/>
+                <w:sz w:val="22"/>
+                <w:szCs w:val="22"/>
+                <w:lang w:val="fr-CH" w:eastAsia="fr-CH"/>
+              </w:rPr>
+              <w:tab/>
+            </w:r>
+            <w:r>
+              <w:rPr>
+                <w:rStyle w:val="Lienhypertexte"/>
+                <w:lang w:val="fr-CH"/>
+              </w:rPr>
+              <w:t>Journal de bord</w:t>
+            </w:r>
+            <w:r>
+              <w:rPr>
+                <w:webHidden/>
+              </w:rPr>
+              <w:tab/>
+            </w:r>
+            <w:r>
+              <w:rPr>
+                <w:webHidden/>
+              </w:rPr>
+              <w:fldChar w:fldCharType="begin"/>
+            </w:r>
+            <w:r>
+              <w:rPr>
+                <w:webHidden/>
+              </w:rPr>
+              <w:instrText xml:space="preserve"> PAGEREF _Toc3543815 \h </w:instrText>
+            </w:r>
+            <w:r>
+              <w:rPr>
+                <w:webHidden/>
+              </w:rPr>
+            </w:r>
+            <w:r>
+              <w:rPr>
+                <w:webHidden/>
+              </w:rPr>
+              <w:fldChar w:fldCharType="separate"/>
+            </w:r>
+            <w:r>
+              <w:rPr>
+                <w:webHidden/>
+              </w:rPr>
+              <w:t>5</w:t>
+            </w:r>
+            <w:r>
+              <w:rPr>
+                <w:webHidden/>
+              </w:rPr>
+              <w:fldChar w:fldCharType="end"/>
+            </w:r>
+          </w:hyperlink>
+        </w:p>
+        <w:p>
+          <w:pPr>
+            <w:rPr>
+              <w:b/>
+              <w:bCs/>
+            </w:rPr>
+          </w:pPr>
+          <w:r>
+            <w:rPr>
+              <w:b/>
+              <w:bCs/>
+            </w:rPr>
+            <w:fldChar w:fldCharType="end"/>
+          </w:r>
+        </w:p>
+      </w:sdtContent>
+    </w:sdt>
+    <w:p>
+      <w:pPr>
+        <w:pStyle w:val="En-ttedetabledesmatires"/>
+      </w:pPr>
       <w:r>
         <w:br w:type="page"/>
       </w:r>
@@ -799,10 +1401,12 @@
           <w:numId w:val="2"/>
         </w:numPr>
       </w:pPr>
+      <w:bookmarkStart w:id="0" w:name="_Toc3543809"/>
       <w:r>
         <w:lastRenderedPageBreak/>
         <w:t>Introduction</w:t>
       </w:r>
+      <w:bookmarkEnd w:id="0"/>
     </w:p>
     <w:p>
       <w:pPr>
@@ -812,16 +1416,18 @@
           <w:numId w:val="2"/>
         </w:numPr>
       </w:pPr>
+      <w:bookmarkStart w:id="1" w:name="_Toc3543810"/>
       <w:r>
         <w:t>Objectifs</w:t>
       </w:r>
-    </w:p>
-    <w:p>
-      <w:pPr>
-        <w:ind w:left="360"/>
+      <w:bookmarkEnd w:id="1"/>
+    </w:p>
+    <w:p>
+      <w:pPr>
+        <w:ind w:left="360" w:firstLine="360"/>
       </w:pPr>
       <w:r>
-        <w:t xml:space="preserve">Le programme sera codé en </w:t>
+        <w:t xml:space="preserve">Le programme est codé en </w:t>
       </w:r>
       <w:proofErr w:type="spellStart"/>
       <w:r>
@@ -831,23 +1437,2248 @@
       <w:r>
         <w:t xml:space="preserve"> C. </w:t>
       </w:r>
-      <w:bookmarkStart w:id="0" w:name="_GoBack"/>
-      <w:bookmarkEnd w:id="0"/>
-    </w:p>
-    <w:p>
-      <w:pPr>
-        <w:ind w:left="360"/>
-        <w:rPr>
-          <w:rFonts w:cs="Arial"/>
+    </w:p>
+    <w:p>
+      <w:pPr>
+        <w:ind w:left="720"/>
+      </w:pPr>
+      <w:r>
+        <w:t>L’utilisateur du programme doit pouvoir faire une partie de Bataille Navale contre l’ordinateur.</w:t>
+      </w:r>
+    </w:p>
+    <w:p>
+      <w:pPr>
+        <w:ind w:left="360" w:firstLine="360"/>
+      </w:pPr>
+      <w:r>
+        <w:t>Le placement des bateaux est codé directement dans le code.</w:t>
+      </w:r>
+    </w:p>
+    <w:p>
+      <w:pPr>
+        <w:ind w:left="360" w:firstLine="360"/>
+      </w:pPr>
+      <w:r>
+        <w:t>La grille de jeu est une grille qui pourra être modifiée facilement.</w:t>
+      </w:r>
+    </w:p>
+    <w:p>
+      <w:pPr>
+        <w:pStyle w:val="Titre1"/>
+        <w:numPr>
+          <w:ilvl w:val="1"/>
+          <w:numId w:val="2"/>
+        </w:numPr>
+      </w:pPr>
+      <w:bookmarkStart w:id="2" w:name="_Toc3543811"/>
+      <w:r>
+        <w:rPr>
+          <w:noProof/>
+          <w:lang w:val="fr-CH" w:eastAsia="fr-CH"/>
+        </w:rPr>
+        <w:drawing>
+          <wp:anchor distT="0" distB="0" distL="114300" distR="114300" simplePos="0" relativeHeight="251661312" behindDoc="0" locked="0" layoutInCell="1" allowOverlap="1" wp14:anchorId="1FF54163" wp14:editId="1EDA4038">
+            <wp:simplePos x="0" y="0"/>
+            <wp:positionH relativeFrom="column">
+              <wp:posOffset>3810</wp:posOffset>
+            </wp:positionH>
+            <wp:positionV relativeFrom="paragraph">
+              <wp:posOffset>572770</wp:posOffset>
+            </wp:positionV>
+            <wp:extent cx="5972810" cy="2613660"/>
+            <wp:effectExtent l="0" t="0" r="8890" b="0"/>
+            <wp:wrapSquare wrapText="bothSides"/>
+            <wp:docPr id="6" name="Image 6"/>
+            <wp:cNvGraphicFramePr>
+              <a:graphicFrameLocks xmlns:a="http://schemas.openxmlformats.org/drawingml/2006/main" noChangeAspect="1"/>
+            </wp:cNvGraphicFramePr>
+            <a:graphic xmlns:a="http://schemas.openxmlformats.org/drawingml/2006/main">
+              <a:graphicData uri="http://schemas.openxmlformats.org/drawingml/2006/picture">
+                <pic:pic xmlns:pic="http://schemas.openxmlformats.org/drawingml/2006/picture">
+                  <pic:nvPicPr>
+                    <pic:cNvPr id="6" name="Sprints.PNG"/>
+                    <pic:cNvPicPr/>
+                  </pic:nvPicPr>
+                  <pic:blipFill>
+                    <a:blip r:embed="rId9">
+                      <a:extLst>
+                        <a:ext uri="{28A0092B-C50C-407E-A947-70E740481C1C}">
+                          <a14:useLocalDpi xmlns:a14="http://schemas.microsoft.com/office/drawing/2010/main" val="0"/>
+                        </a:ext>
+                      </a:extLst>
+                    </a:blip>
+                    <a:stretch>
+                      <a:fillRect/>
+                    </a:stretch>
+                  </pic:blipFill>
+                  <pic:spPr>
+                    <a:xfrm>
+                      <a:off x="0" y="0"/>
+                      <a:ext cx="5972810" cy="2613660"/>
+                    </a:xfrm>
+                    <a:prstGeom prst="rect">
+                      <a:avLst/>
+                    </a:prstGeom>
+                  </pic:spPr>
+                </pic:pic>
+              </a:graphicData>
+            </a:graphic>
+          </wp:anchor>
+        </w:drawing>
+      </w:r>
+      <w:r>
+        <w:t>Planification initiale</w:t>
+      </w:r>
+      <w:bookmarkEnd w:id="2"/>
+    </w:p>
+    <w:p/>
+    <w:p>
+      <w:pPr>
+        <w:pStyle w:val="Titre1"/>
+        <w:numPr>
+          <w:ilvl w:val="0"/>
+          <w:numId w:val="2"/>
+        </w:numPr>
+      </w:pPr>
+      <w:bookmarkStart w:id="3" w:name="_Toc3543812"/>
+      <w:r>
+        <w:t>Analyse</w:t>
+      </w:r>
+      <w:bookmarkEnd w:id="3"/>
+    </w:p>
+    <w:p>
+      <w:pPr>
+        <w:pStyle w:val="Titre1"/>
+        <w:numPr>
+          <w:ilvl w:val="1"/>
+          <w:numId w:val="2"/>
+        </w:numPr>
+      </w:pPr>
+      <w:bookmarkStart w:id="4" w:name="_Toc3543813"/>
+      <w:r>
+        <w:t>Use cases et scénarios</w:t>
+      </w:r>
+      <w:bookmarkEnd w:id="4"/>
+    </w:p>
+    <w:p/>
+    <w:p/>
+    <w:tbl>
+      <w:tblPr>
+        <w:tblStyle w:val="Grilledutableau"/>
+        <w:tblW w:w="0" w:type="auto"/>
+        <w:tblLook w:val="04A0" w:firstRow="1" w:lastRow="0" w:firstColumn="1" w:lastColumn="0" w:noHBand="0" w:noVBand="1"/>
+      </w:tblPr>
+      <w:tblGrid>
+        <w:gridCol w:w="2144"/>
+        <w:gridCol w:w="2144"/>
+      </w:tblGrid>
+      <w:tr>
+        <w:trPr>
+          <w:trHeight w:val="368"/>
+        </w:trPr>
+        <w:tc>
+          <w:tcPr>
+            <w:tcW w:w="2144" w:type="dxa"/>
+            <w:shd w:val="clear" w:color="auto" w:fill="D9D9D9" w:themeFill="background1" w:themeFillShade="D9"/>
+          </w:tcPr>
+          <w:p>
+            <w:pPr>
+              <w:rPr>
+                <w:lang w:val="fr-CH"/>
+              </w:rPr>
+            </w:pPr>
+            <w:r>
+              <w:rPr>
+                <w:lang w:val="fr-CH"/>
+              </w:rPr>
+              <w:t>Identifiant + Titre</w:t>
+            </w:r>
+          </w:p>
+        </w:tc>
+        <w:tc>
+          <w:tcPr>
+            <w:tcW w:w="2144" w:type="dxa"/>
+          </w:tcPr>
+          <w:p>
+            <w:pPr>
+              <w:rPr>
+                <w:lang w:val="fr-CH"/>
+              </w:rPr>
+            </w:pPr>
+            <w:r>
+              <w:rPr>
+                <w:lang w:val="fr-CH"/>
+              </w:rPr>
+              <w:t>BN_PB1</w:t>
+            </w:r>
+          </w:p>
+        </w:tc>
+      </w:tr>
+      <w:tr>
+        <w:trPr>
+          <w:trHeight w:val="350"/>
+        </w:trPr>
+        <w:tc>
+          <w:tcPr>
+            <w:tcW w:w="2144" w:type="dxa"/>
+            <w:shd w:val="clear" w:color="auto" w:fill="D9D9D9" w:themeFill="background1" w:themeFillShade="D9"/>
+          </w:tcPr>
+          <w:p>
+            <w:pPr>
+              <w:rPr>
+                <w:lang w:val="fr-CH"/>
+              </w:rPr>
+            </w:pPr>
+            <w:r>
+              <w:rPr>
+                <w:lang w:val="fr-CH"/>
+              </w:rPr>
+              <w:t>En tant que</w:t>
+            </w:r>
+          </w:p>
+        </w:tc>
+        <w:tc>
+          <w:tcPr>
+            <w:tcW w:w="2144" w:type="dxa"/>
+          </w:tcPr>
+          <w:p>
+            <w:pPr>
+              <w:rPr>
+                <w:lang w:val="fr-CH"/>
+              </w:rPr>
+            </w:pPr>
+            <w:r>
+              <w:rPr>
+                <w:lang w:val="fr-CH"/>
+              </w:rPr>
+              <w:t>Ordinateur</w:t>
+            </w:r>
+          </w:p>
+        </w:tc>
+      </w:tr>
+      <w:tr>
+        <w:trPr>
+          <w:trHeight w:val="368"/>
+        </w:trPr>
+        <w:tc>
+          <w:tcPr>
+            <w:tcW w:w="2144" w:type="dxa"/>
+            <w:shd w:val="clear" w:color="auto" w:fill="D9D9D9" w:themeFill="background1" w:themeFillShade="D9"/>
+          </w:tcPr>
+          <w:p>
+            <w:pPr>
+              <w:rPr>
+                <w:lang w:val="fr-CH"/>
+              </w:rPr>
+            </w:pPr>
+            <w:r>
+              <w:rPr>
+                <w:lang w:val="fr-CH"/>
+              </w:rPr>
+              <w:t>Je veux</w:t>
+            </w:r>
+          </w:p>
+        </w:tc>
+        <w:tc>
+          <w:tcPr>
+            <w:tcW w:w="2144" w:type="dxa"/>
+          </w:tcPr>
+          <w:p>
+            <w:pPr>
+              <w:rPr>
+                <w:lang w:val="fr-CH"/>
+              </w:rPr>
+            </w:pPr>
+            <w:r>
+              <w:rPr>
+                <w:lang w:val="fr-CH"/>
+              </w:rPr>
+              <w:t>Placer les bateaux</w:t>
+            </w:r>
+          </w:p>
+        </w:tc>
+      </w:tr>
+      <w:tr>
+        <w:trPr>
+          <w:trHeight w:val="368"/>
+        </w:trPr>
+        <w:tc>
+          <w:tcPr>
+            <w:tcW w:w="2144" w:type="dxa"/>
+            <w:shd w:val="clear" w:color="auto" w:fill="D9D9D9" w:themeFill="background1" w:themeFillShade="D9"/>
+          </w:tcPr>
+          <w:p>
+            <w:pPr>
+              <w:rPr>
+                <w:lang w:val="fr-CH"/>
+              </w:rPr>
+            </w:pPr>
+            <w:r>
+              <w:rPr>
+                <w:lang w:val="fr-CH"/>
+              </w:rPr>
+              <w:t>Pour</w:t>
+            </w:r>
+          </w:p>
+        </w:tc>
+        <w:tc>
+          <w:tcPr>
+            <w:tcW w:w="2144" w:type="dxa"/>
+          </w:tcPr>
+          <w:p>
+            <w:pPr>
+              <w:rPr>
+                <w:lang w:val="fr-CH"/>
+              </w:rPr>
+            </w:pPr>
+            <w:r>
+              <w:rPr>
+                <w:lang w:val="fr-CH"/>
+              </w:rPr>
+              <w:t>Placer aléatoirement</w:t>
+            </w:r>
+          </w:p>
+        </w:tc>
+      </w:tr>
+      <w:tr>
+        <w:trPr>
+          <w:trHeight w:val="350"/>
+        </w:trPr>
+        <w:tc>
+          <w:tcPr>
+            <w:tcW w:w="2144" w:type="dxa"/>
+            <w:shd w:val="clear" w:color="auto" w:fill="D9D9D9" w:themeFill="background1" w:themeFillShade="D9"/>
+          </w:tcPr>
+          <w:p>
+            <w:pPr>
+              <w:rPr>
+                <w:lang w:val="fr-CH"/>
+              </w:rPr>
+            </w:pPr>
+            <w:r>
+              <w:rPr>
+                <w:lang w:val="fr-CH"/>
+              </w:rPr>
+              <w:t>Priorité</w:t>
+            </w:r>
+          </w:p>
+        </w:tc>
+        <w:tc>
+          <w:tcPr>
+            <w:tcW w:w="2144" w:type="dxa"/>
+          </w:tcPr>
+          <w:p>
+            <w:pPr>
+              <w:rPr>
+                <w:lang w:val="fr-CH"/>
+              </w:rPr>
+            </w:pPr>
+            <w:r>
+              <w:rPr>
+                <w:lang w:val="fr-CH"/>
+              </w:rPr>
+              <w:t>S</w:t>
+            </w:r>
+          </w:p>
+        </w:tc>
+      </w:tr>
+    </w:tbl>
+    <w:p>
+      <w:pPr>
+        <w:rPr>
+          <w:lang w:val="fr-CH"/>
+        </w:rPr>
+      </w:pPr>
+    </w:p>
+    <w:p>
+      <w:pPr>
+        <w:rPr>
+          <w:lang w:val="fr-CH"/>
+        </w:rPr>
+      </w:pPr>
+    </w:p>
+    <w:p>
+      <w:pPr>
+        <w:rPr>
+          <w:lang w:val="fr-CH"/>
+        </w:rPr>
+      </w:pPr>
+    </w:p>
+    <w:p>
+      <w:pPr>
+        <w:rPr>
+          <w:lang w:val="fr-CH"/>
+        </w:rPr>
+      </w:pPr>
+    </w:p>
+    <w:tbl>
+      <w:tblPr>
+        <w:tblStyle w:val="Grilledutableau"/>
+        <w:tblW w:w="9786" w:type="dxa"/>
+        <w:tblLook w:val="04A0" w:firstRow="1" w:lastRow="0" w:firstColumn="1" w:lastColumn="0" w:noHBand="0" w:noVBand="1"/>
+      </w:tblPr>
+      <w:tblGrid>
+        <w:gridCol w:w="3262"/>
+        <w:gridCol w:w="3262"/>
+        <w:gridCol w:w="3262"/>
+      </w:tblGrid>
+      <w:tr>
+        <w:trPr>
+          <w:trHeight w:val="432"/>
+        </w:trPr>
+        <w:tc>
+          <w:tcPr>
+            <w:tcW w:w="3262" w:type="dxa"/>
+            <w:shd w:val="clear" w:color="auto" w:fill="D9D9D9" w:themeFill="background1" w:themeFillShade="D9"/>
+          </w:tcPr>
+          <w:p>
+            <w:pPr>
+              <w:tabs>
+                <w:tab w:val="left" w:pos="2154"/>
+              </w:tabs>
+              <w:rPr>
+                <w:lang w:val="fr-CH"/>
+              </w:rPr>
+            </w:pPr>
+            <w:r>
+              <w:rPr>
+                <w:lang w:val="fr-CH"/>
+              </w:rPr>
+              <w:lastRenderedPageBreak/>
+              <w:t>Action</w:t>
+            </w:r>
+          </w:p>
+        </w:tc>
+        <w:tc>
+          <w:tcPr>
+            <w:tcW w:w="3262" w:type="dxa"/>
+            <w:shd w:val="clear" w:color="auto" w:fill="D9D9D9" w:themeFill="background1" w:themeFillShade="D9"/>
+          </w:tcPr>
+          <w:p>
+            <w:pPr>
+              <w:rPr>
+                <w:lang w:val="fr-CH"/>
+              </w:rPr>
+            </w:pPr>
+            <w:r>
+              <w:rPr>
+                <w:lang w:val="fr-CH"/>
+              </w:rPr>
+              <w:t>Condition particulière</w:t>
+            </w:r>
+          </w:p>
+        </w:tc>
+        <w:tc>
+          <w:tcPr>
+            <w:tcW w:w="3262" w:type="dxa"/>
+            <w:shd w:val="clear" w:color="auto" w:fill="D9D9D9" w:themeFill="background1" w:themeFillShade="D9"/>
+          </w:tcPr>
+          <w:p>
+            <w:pPr>
+              <w:rPr>
+                <w:lang w:val="fr-CH"/>
+              </w:rPr>
+            </w:pPr>
+            <w:r>
+              <w:rPr>
+                <w:lang w:val="fr-CH"/>
+              </w:rPr>
+              <w:t>Réaction</w:t>
+            </w:r>
+          </w:p>
+        </w:tc>
+      </w:tr>
+      <w:tr>
+        <w:trPr>
+          <w:trHeight w:val="411"/>
+        </w:trPr>
+        <w:tc>
+          <w:tcPr>
+            <w:tcW w:w="3262" w:type="dxa"/>
+          </w:tcPr>
+          <w:p>
+            <w:pPr>
+              <w:rPr>
+                <w:lang w:val="fr-CH"/>
+              </w:rPr>
+            </w:pPr>
+            <w:r>
+              <w:rPr>
+                <w:lang w:val="fr-CH"/>
+              </w:rPr>
+              <w:t>Cliquer sur l’icône du programme</w:t>
+            </w:r>
+          </w:p>
+        </w:tc>
+        <w:tc>
+          <w:tcPr>
+            <w:tcW w:w="3262" w:type="dxa"/>
+          </w:tcPr>
+          <w:p>
+            <w:pPr>
+              <w:rPr>
+                <w:lang w:val="fr-CH"/>
+              </w:rPr>
+            </w:pPr>
+          </w:p>
+        </w:tc>
+        <w:tc>
+          <w:tcPr>
+            <w:tcW w:w="3262" w:type="dxa"/>
+          </w:tcPr>
+          <w:p>
+            <w:pPr>
+              <w:rPr>
+                <w:lang w:val="fr-CH"/>
+              </w:rPr>
+            </w:pPr>
+            <w:r>
+              <w:rPr>
+                <w:lang w:val="fr-CH"/>
+              </w:rPr>
+              <w:t>Le programme se lance</w:t>
+            </w:r>
+          </w:p>
+        </w:tc>
+      </w:tr>
+      <w:tr>
+        <w:trPr>
+          <w:trHeight w:val="411"/>
+        </w:trPr>
+        <w:tc>
+          <w:tcPr>
+            <w:tcW w:w="3262" w:type="dxa"/>
+          </w:tcPr>
+          <w:p>
+            <w:pPr>
+              <w:rPr>
+                <w:lang w:val="fr-CH"/>
+              </w:rPr>
+            </w:pPr>
+          </w:p>
+        </w:tc>
+        <w:tc>
+          <w:tcPr>
+            <w:tcW w:w="3262" w:type="dxa"/>
+          </w:tcPr>
+          <w:p>
+            <w:pPr>
+              <w:rPr>
+                <w:lang w:val="fr-CH"/>
+              </w:rPr>
+            </w:pPr>
+          </w:p>
+        </w:tc>
+        <w:tc>
+          <w:tcPr>
+            <w:tcW w:w="3262" w:type="dxa"/>
+          </w:tcPr>
+          <w:p>
+            <w:pPr>
+              <w:rPr>
+                <w:lang w:val="fr-CH"/>
+              </w:rPr>
+            </w:pPr>
+            <w:r>
+              <w:rPr>
+                <w:lang w:val="fr-CH"/>
+              </w:rPr>
+              <w:t>Affiche le menu</w:t>
+            </w:r>
+          </w:p>
+        </w:tc>
+      </w:tr>
+      <w:tr>
+        <w:trPr>
+          <w:trHeight w:val="411"/>
+        </w:trPr>
+        <w:tc>
+          <w:tcPr>
+            <w:tcW w:w="3262" w:type="dxa"/>
+          </w:tcPr>
+          <w:p>
+            <w:pPr>
+              <w:rPr>
+                <w:lang w:val="fr-CH"/>
+              </w:rPr>
+            </w:pPr>
+            <w:r>
+              <w:rPr>
+                <w:lang w:val="fr-CH"/>
+              </w:rPr>
+              <w:t xml:space="preserve">Choisir de place les bateaux aléatoirement </w:t>
+            </w:r>
+          </w:p>
+        </w:tc>
+        <w:tc>
+          <w:tcPr>
+            <w:tcW w:w="3262" w:type="dxa"/>
+          </w:tcPr>
+          <w:p>
+            <w:pPr>
+              <w:rPr>
+                <w:lang w:val="fr-CH"/>
+              </w:rPr>
+            </w:pPr>
+          </w:p>
+        </w:tc>
+        <w:tc>
+          <w:tcPr>
+            <w:tcW w:w="3262" w:type="dxa"/>
+          </w:tcPr>
+          <w:p>
+            <w:pPr>
+              <w:rPr>
+                <w:lang w:val="fr-CH"/>
+              </w:rPr>
+            </w:pPr>
+            <w:r>
+              <w:rPr>
+                <w:lang w:val="fr-CH"/>
+              </w:rPr>
+              <w:t>Le programme place les bateaux de manière aléatoire sur la grille et la partie débute</w:t>
+            </w:r>
+          </w:p>
+        </w:tc>
+      </w:tr>
+    </w:tbl>
+    <w:p>
+      <w:pPr>
+        <w:pStyle w:val="Titre2"/>
+      </w:pPr>
+    </w:p>
+    <w:p/>
+    <w:p/>
+    <w:tbl>
+      <w:tblPr>
+        <w:tblStyle w:val="Grilledutableau"/>
+        <w:tblW w:w="4117" w:type="dxa"/>
+        <w:tblLook w:val="04A0" w:firstRow="1" w:lastRow="0" w:firstColumn="1" w:lastColumn="0" w:noHBand="0" w:noVBand="1"/>
+      </w:tblPr>
+      <w:tblGrid>
+        <w:gridCol w:w="2058"/>
+        <w:gridCol w:w="2059"/>
+      </w:tblGrid>
+      <w:tr>
+        <w:trPr>
+          <w:trHeight w:val="371"/>
+        </w:trPr>
+        <w:tc>
+          <w:tcPr>
+            <w:tcW w:w="2058" w:type="dxa"/>
+            <w:shd w:val="clear" w:color="auto" w:fill="D9D9D9" w:themeFill="background1" w:themeFillShade="D9"/>
+          </w:tcPr>
+          <w:p>
+            <w:pPr>
+              <w:rPr>
+                <w:lang w:val="fr-CH"/>
+              </w:rPr>
+            </w:pPr>
+            <w:r>
+              <w:rPr>
+                <w:lang w:val="fr-CH"/>
+              </w:rPr>
+              <w:t>Identifiant + Titre</w:t>
+            </w:r>
+          </w:p>
+        </w:tc>
+        <w:tc>
+          <w:tcPr>
+            <w:tcW w:w="2059" w:type="dxa"/>
+          </w:tcPr>
+          <w:p>
+            <w:pPr>
+              <w:rPr>
+                <w:lang w:val="fr-CH"/>
+              </w:rPr>
+            </w:pPr>
+            <w:r>
+              <w:rPr>
+                <w:lang w:val="fr-CH"/>
+              </w:rPr>
+              <w:t>BN_J1</w:t>
+            </w:r>
+          </w:p>
+        </w:tc>
+      </w:tr>
+      <w:tr>
+        <w:trPr>
+          <w:trHeight w:val="354"/>
+        </w:trPr>
+        <w:tc>
+          <w:tcPr>
+            <w:tcW w:w="2058" w:type="dxa"/>
+            <w:shd w:val="clear" w:color="auto" w:fill="D9D9D9" w:themeFill="background1" w:themeFillShade="D9"/>
+          </w:tcPr>
+          <w:p>
+            <w:pPr>
+              <w:rPr>
+                <w:lang w:val="fr-CH"/>
+              </w:rPr>
+            </w:pPr>
+            <w:r>
+              <w:rPr>
+                <w:lang w:val="fr-CH"/>
+              </w:rPr>
+              <w:t>En tant que</w:t>
+            </w:r>
+          </w:p>
+        </w:tc>
+        <w:tc>
+          <w:tcPr>
+            <w:tcW w:w="2059" w:type="dxa"/>
+          </w:tcPr>
+          <w:p>
+            <w:pPr>
+              <w:rPr>
+                <w:lang w:val="fr-CH"/>
+              </w:rPr>
+            </w:pPr>
+            <w:r>
+              <w:rPr>
+                <w:lang w:val="fr-CH"/>
+              </w:rPr>
+              <w:t>Utilisateur</w:t>
+            </w:r>
+          </w:p>
+        </w:tc>
+      </w:tr>
+      <w:tr>
+        <w:trPr>
+          <w:trHeight w:val="371"/>
+        </w:trPr>
+        <w:tc>
+          <w:tcPr>
+            <w:tcW w:w="2058" w:type="dxa"/>
+            <w:shd w:val="clear" w:color="auto" w:fill="D9D9D9" w:themeFill="background1" w:themeFillShade="D9"/>
+          </w:tcPr>
+          <w:p>
+            <w:pPr>
+              <w:rPr>
+                <w:lang w:val="fr-CH"/>
+              </w:rPr>
+            </w:pPr>
+            <w:r>
+              <w:rPr>
+                <w:lang w:val="fr-CH"/>
+              </w:rPr>
+              <w:t xml:space="preserve">Je veux </w:t>
+            </w:r>
+          </w:p>
+        </w:tc>
+        <w:tc>
+          <w:tcPr>
+            <w:tcW w:w="2059" w:type="dxa"/>
+          </w:tcPr>
+          <w:p>
+            <w:pPr>
+              <w:rPr>
+                <w:lang w:val="fr-CH"/>
+              </w:rPr>
+            </w:pPr>
+            <w:r>
+              <w:rPr>
+                <w:lang w:val="fr-CH"/>
+              </w:rPr>
+              <w:t xml:space="preserve">Jouer </w:t>
+            </w:r>
+          </w:p>
+        </w:tc>
+      </w:tr>
+      <w:tr>
+        <w:trPr>
+          <w:trHeight w:val="371"/>
+        </w:trPr>
+        <w:tc>
+          <w:tcPr>
+            <w:tcW w:w="2058" w:type="dxa"/>
+            <w:shd w:val="clear" w:color="auto" w:fill="D9D9D9" w:themeFill="background1" w:themeFillShade="D9"/>
+          </w:tcPr>
+          <w:p>
+            <w:pPr>
+              <w:rPr>
+                <w:lang w:val="fr-CH"/>
+              </w:rPr>
+            </w:pPr>
+            <w:r>
+              <w:rPr>
+                <w:lang w:val="fr-CH"/>
+              </w:rPr>
+              <w:t xml:space="preserve">Pour </w:t>
+            </w:r>
+          </w:p>
+        </w:tc>
+        <w:tc>
+          <w:tcPr>
+            <w:tcW w:w="2059" w:type="dxa"/>
+          </w:tcPr>
+          <w:p>
+            <w:pPr>
+              <w:rPr>
+                <w:lang w:val="fr-CH"/>
+              </w:rPr>
+            </w:pPr>
+            <w:r>
+              <w:rPr>
+                <w:lang w:val="fr-CH"/>
+              </w:rPr>
+              <w:t>Faire une partie</w:t>
+            </w:r>
+          </w:p>
+        </w:tc>
+      </w:tr>
+      <w:tr>
+        <w:trPr>
+          <w:trHeight w:val="354"/>
+        </w:trPr>
+        <w:tc>
+          <w:tcPr>
+            <w:tcW w:w="2058" w:type="dxa"/>
+            <w:shd w:val="clear" w:color="auto" w:fill="D9D9D9" w:themeFill="background1" w:themeFillShade="D9"/>
+          </w:tcPr>
+          <w:p>
+            <w:pPr>
+              <w:rPr>
+                <w:lang w:val="fr-CH"/>
+              </w:rPr>
+            </w:pPr>
+            <w:r>
+              <w:rPr>
+                <w:lang w:val="fr-CH"/>
+              </w:rPr>
+              <w:t>Priorité</w:t>
+            </w:r>
+          </w:p>
+        </w:tc>
+        <w:tc>
+          <w:tcPr>
+            <w:tcW w:w="2059" w:type="dxa"/>
+          </w:tcPr>
+          <w:p>
+            <w:pPr>
+              <w:rPr>
+                <w:lang w:val="fr-CH"/>
+              </w:rPr>
+            </w:pPr>
+            <w:r>
+              <w:rPr>
+                <w:lang w:val="fr-CH"/>
+              </w:rPr>
+              <w:t>M</w:t>
+            </w:r>
+          </w:p>
+        </w:tc>
+      </w:tr>
+    </w:tbl>
+    <w:tbl>
+      <w:tblPr>
+        <w:tblStyle w:val="Grilledutableau"/>
+        <w:tblpPr w:leftFromText="141" w:rightFromText="141" w:vertAnchor="text" w:horzAnchor="margin" w:tblpY="253"/>
+        <w:tblW w:w="9825" w:type="dxa"/>
+        <w:tblLook w:val="04A0" w:firstRow="1" w:lastRow="0" w:firstColumn="1" w:lastColumn="0" w:noHBand="0" w:noVBand="1"/>
+      </w:tblPr>
+      <w:tblGrid>
+        <w:gridCol w:w="3275"/>
+        <w:gridCol w:w="3275"/>
+        <w:gridCol w:w="3275"/>
+      </w:tblGrid>
+      <w:tr>
+        <w:trPr>
+          <w:trHeight w:val="431"/>
+        </w:trPr>
+        <w:tc>
+          <w:tcPr>
+            <w:tcW w:w="3275" w:type="dxa"/>
+            <w:shd w:val="clear" w:color="auto" w:fill="D9D9D9" w:themeFill="background1" w:themeFillShade="D9"/>
+          </w:tcPr>
+          <w:p>
+            <w:pPr>
+              <w:rPr>
+                <w:lang w:val="fr-CH"/>
+              </w:rPr>
+            </w:pPr>
+            <w:r>
+              <w:rPr>
+                <w:lang w:val="fr-CH"/>
+              </w:rPr>
+              <w:t>Action</w:t>
+            </w:r>
+          </w:p>
+        </w:tc>
+        <w:tc>
+          <w:tcPr>
+            <w:tcW w:w="3275" w:type="dxa"/>
+            <w:shd w:val="clear" w:color="auto" w:fill="D9D9D9" w:themeFill="background1" w:themeFillShade="D9"/>
+          </w:tcPr>
+          <w:p>
+            <w:pPr>
+              <w:rPr>
+                <w:lang w:val="fr-CH"/>
+              </w:rPr>
+            </w:pPr>
+            <w:r>
+              <w:rPr>
+                <w:lang w:val="fr-CH"/>
+              </w:rPr>
+              <w:t>Condition particulière</w:t>
+            </w:r>
+          </w:p>
+        </w:tc>
+        <w:tc>
+          <w:tcPr>
+            <w:tcW w:w="3275" w:type="dxa"/>
+            <w:shd w:val="clear" w:color="auto" w:fill="D9D9D9" w:themeFill="background1" w:themeFillShade="D9"/>
+          </w:tcPr>
+          <w:p>
+            <w:pPr>
+              <w:rPr>
+                <w:lang w:val="fr-CH"/>
+              </w:rPr>
+            </w:pPr>
+            <w:r>
+              <w:rPr>
+                <w:lang w:val="fr-CH"/>
+              </w:rPr>
+              <w:t>Réaction</w:t>
+            </w:r>
+          </w:p>
+        </w:tc>
+      </w:tr>
+      <w:tr>
+        <w:trPr>
+          <w:trHeight w:val="410"/>
+        </w:trPr>
+        <w:tc>
+          <w:tcPr>
+            <w:tcW w:w="3275" w:type="dxa"/>
+          </w:tcPr>
+          <w:p>
+            <w:pPr>
+              <w:rPr>
+                <w:lang w:val="fr-CH"/>
+              </w:rPr>
+            </w:pPr>
+            <w:r>
+              <w:rPr>
+                <w:lang w:val="fr-CH"/>
+              </w:rPr>
+              <w:t>Cliquer sur l’icône du programme</w:t>
+            </w:r>
+          </w:p>
+        </w:tc>
+        <w:tc>
+          <w:tcPr>
+            <w:tcW w:w="3275" w:type="dxa"/>
+          </w:tcPr>
+          <w:p>
+            <w:pPr>
+              <w:rPr>
+                <w:lang w:val="fr-CH"/>
+              </w:rPr>
+            </w:pPr>
+          </w:p>
+        </w:tc>
+        <w:tc>
+          <w:tcPr>
+            <w:tcW w:w="3275" w:type="dxa"/>
+          </w:tcPr>
+          <w:p>
+            <w:pPr>
+              <w:rPr>
+                <w:lang w:val="fr-CH"/>
+              </w:rPr>
+            </w:pPr>
+            <w:r>
+              <w:rPr>
+                <w:lang w:val="fr-CH"/>
+              </w:rPr>
+              <w:t>Le programme se lance et affiche le menu</w:t>
+            </w:r>
+          </w:p>
+        </w:tc>
+      </w:tr>
+      <w:tr>
+        <w:trPr>
+          <w:trHeight w:val="431"/>
+        </w:trPr>
+        <w:tc>
+          <w:tcPr>
+            <w:tcW w:w="3275" w:type="dxa"/>
+          </w:tcPr>
+          <w:p>
+            <w:pPr>
+              <w:rPr>
+                <w:lang w:val="fr-CH"/>
+              </w:rPr>
+            </w:pPr>
+            <w:r>
+              <w:rPr>
+                <w:lang w:val="fr-CH"/>
+              </w:rPr>
+              <w:t>Choisir de débuter la partie</w:t>
+            </w:r>
+          </w:p>
+        </w:tc>
+        <w:tc>
+          <w:tcPr>
+            <w:tcW w:w="3275" w:type="dxa"/>
+          </w:tcPr>
+          <w:p>
+            <w:pPr>
+              <w:rPr>
+                <w:lang w:val="fr-CH"/>
+              </w:rPr>
+            </w:pPr>
+          </w:p>
+        </w:tc>
+        <w:tc>
+          <w:tcPr>
+            <w:tcW w:w="3275" w:type="dxa"/>
+          </w:tcPr>
+          <w:p>
+            <w:pPr>
+              <w:rPr>
+                <w:lang w:val="fr-CH"/>
+              </w:rPr>
+            </w:pPr>
+            <w:r>
+              <w:rPr>
+                <w:lang w:val="fr-CH"/>
+              </w:rPr>
+              <w:t xml:space="preserve">Le programme lance une partie </w:t>
+            </w:r>
+          </w:p>
+        </w:tc>
+      </w:tr>
+      <w:tr>
+        <w:trPr>
+          <w:trHeight w:val="431"/>
+        </w:trPr>
+        <w:tc>
+          <w:tcPr>
+            <w:tcW w:w="3275" w:type="dxa"/>
+          </w:tcPr>
+          <w:p>
+            <w:pPr>
+              <w:rPr>
+                <w:lang w:val="fr-CH"/>
+              </w:rPr>
+            </w:pPr>
+            <w:r>
+              <w:rPr>
+                <w:lang w:val="fr-CH"/>
+              </w:rPr>
+              <w:t>L’utilisateur tape la case B5</w:t>
+            </w:r>
+          </w:p>
+        </w:tc>
+        <w:tc>
+          <w:tcPr>
+            <w:tcW w:w="3275" w:type="dxa"/>
+          </w:tcPr>
+          <w:p>
+            <w:pPr>
+              <w:rPr>
+                <w:lang w:val="fr-CH"/>
+              </w:rPr>
+            </w:pPr>
+            <w:r>
+              <w:rPr>
+                <w:lang w:val="fr-CH"/>
+              </w:rPr>
+              <w:t>Il y a un bateau sur la case B5</w:t>
+            </w:r>
+          </w:p>
+        </w:tc>
+        <w:tc>
+          <w:tcPr>
+            <w:tcW w:w="3275" w:type="dxa"/>
+          </w:tcPr>
+          <w:p>
+            <w:pPr>
+              <w:rPr>
+                <w:lang w:val="fr-CH"/>
+              </w:rPr>
+            </w:pPr>
+            <w:r>
+              <w:rPr>
+                <w:lang w:val="fr-CH"/>
+              </w:rPr>
+              <w:t>Le programme annonce Touché ! et marque la case B5</w:t>
+            </w:r>
+          </w:p>
+        </w:tc>
+      </w:tr>
+      <w:tr>
+        <w:trPr>
+          <w:trHeight w:val="410"/>
+        </w:trPr>
+        <w:tc>
+          <w:tcPr>
+            <w:tcW w:w="3275" w:type="dxa"/>
+          </w:tcPr>
+          <w:p>
+            <w:pPr>
+              <w:rPr>
+                <w:lang w:val="fr-CH"/>
+              </w:rPr>
+            </w:pPr>
+            <w:r>
+              <w:rPr>
+                <w:lang w:val="fr-CH"/>
+              </w:rPr>
+              <w:t>L’utilisateur tape la case B6</w:t>
+            </w:r>
+          </w:p>
+        </w:tc>
+        <w:tc>
+          <w:tcPr>
+            <w:tcW w:w="3275" w:type="dxa"/>
+          </w:tcPr>
+          <w:p>
+            <w:pPr>
+              <w:rPr>
+                <w:lang w:val="fr-CH"/>
+              </w:rPr>
+            </w:pPr>
+            <w:r>
+              <w:rPr>
+                <w:lang w:val="fr-CH"/>
+              </w:rPr>
+              <w:t>Il y a l’autre partie du bateau sur la case B6</w:t>
+            </w:r>
+          </w:p>
+        </w:tc>
+        <w:tc>
+          <w:tcPr>
+            <w:tcW w:w="3275" w:type="dxa"/>
+          </w:tcPr>
+          <w:p>
+            <w:pPr>
+              <w:rPr>
+                <w:lang w:val="fr-CH"/>
+              </w:rPr>
+            </w:pPr>
+            <w:r>
+              <w:rPr>
+                <w:lang w:val="fr-CH"/>
+              </w:rPr>
+              <w:t>Le programme annonce Touché Coulé et marque toutes les cases du bateau</w:t>
+            </w:r>
+          </w:p>
+        </w:tc>
+      </w:tr>
+      <w:tr>
+        <w:trPr>
+          <w:trHeight w:val="410"/>
+        </w:trPr>
+        <w:tc>
+          <w:tcPr>
+            <w:tcW w:w="3275" w:type="dxa"/>
+          </w:tcPr>
+          <w:p>
+            <w:pPr>
+              <w:rPr>
+                <w:lang w:val="fr-CH"/>
+              </w:rPr>
+            </w:pPr>
+            <w:r>
+              <w:rPr>
+                <w:lang w:val="fr-CH"/>
+              </w:rPr>
+              <w:t>L’utilisateur tape la case A3</w:t>
+            </w:r>
+          </w:p>
+        </w:tc>
+        <w:tc>
+          <w:tcPr>
+            <w:tcW w:w="3275" w:type="dxa"/>
+          </w:tcPr>
+          <w:p>
+            <w:pPr>
+              <w:rPr>
+                <w:lang w:val="fr-CH"/>
+              </w:rPr>
+            </w:pPr>
+            <w:r>
+              <w:rPr>
+                <w:lang w:val="fr-CH"/>
+              </w:rPr>
+              <w:t>Il n’y a rien sur la case A3</w:t>
+            </w:r>
+          </w:p>
+        </w:tc>
+        <w:tc>
+          <w:tcPr>
+            <w:tcW w:w="3275" w:type="dxa"/>
+          </w:tcPr>
+          <w:p>
+            <w:pPr>
+              <w:rPr>
+                <w:lang w:val="fr-CH"/>
+              </w:rPr>
+            </w:pPr>
+            <w:r>
+              <w:rPr>
+                <w:lang w:val="fr-CH"/>
+              </w:rPr>
+              <w:t>Le programme annonce À l’eau !</w:t>
+            </w:r>
+          </w:p>
+        </w:tc>
+      </w:tr>
+      <w:tr>
+        <w:trPr>
+          <w:trHeight w:val="410"/>
+        </w:trPr>
+        <w:tc>
+          <w:tcPr>
+            <w:tcW w:w="3275" w:type="dxa"/>
+          </w:tcPr>
+          <w:p>
+            <w:pPr>
+              <w:rPr>
+                <w:lang w:val="fr-CH"/>
+              </w:rPr>
+            </w:pPr>
+            <w:r>
+              <w:rPr>
+                <w:lang w:val="fr-CH"/>
+              </w:rPr>
+              <w:t>Tous les bateaux adverses ont été coulés</w:t>
+            </w:r>
+          </w:p>
+        </w:tc>
+        <w:tc>
+          <w:tcPr>
+            <w:tcW w:w="3275" w:type="dxa"/>
+          </w:tcPr>
+          <w:p>
+            <w:pPr>
+              <w:rPr>
+                <w:lang w:val="fr-CH"/>
+              </w:rPr>
+            </w:pPr>
+          </w:p>
+        </w:tc>
+        <w:tc>
+          <w:tcPr>
+            <w:tcW w:w="3275" w:type="dxa"/>
+          </w:tcPr>
+          <w:p>
+            <w:pPr>
+              <w:rPr>
+                <w:lang w:val="fr-CH"/>
+              </w:rPr>
+            </w:pPr>
+            <w:r>
+              <w:rPr>
+                <w:lang w:val="fr-CH"/>
+              </w:rPr>
+              <w:t>Le programme annonce Bravo ! et demande de retourner au menu</w:t>
+            </w:r>
+          </w:p>
+        </w:tc>
+      </w:tr>
+    </w:tbl>
+    <w:p>
+      <w:pPr>
+        <w:rPr>
+          <w:rFonts w:asciiTheme="majorHAnsi" w:eastAsiaTheme="majorEastAsia" w:hAnsiTheme="majorHAnsi" w:cstheme="majorBidi"/>
           <w:b/>
           <w:sz w:val="28"/>
+          <w:szCs w:val="26"/>
           <w:u w:val="single"/>
         </w:rPr>
       </w:pPr>
     </w:p>
+    <w:p>
+      <w:pPr>
+        <w:rPr>
+          <w:rFonts w:asciiTheme="majorHAnsi" w:eastAsiaTheme="majorEastAsia" w:hAnsiTheme="majorHAnsi" w:cstheme="majorBidi"/>
+          <w:b/>
+          <w:sz w:val="28"/>
+          <w:szCs w:val="26"/>
+          <w:u w:val="single"/>
+        </w:rPr>
+      </w:pPr>
+    </w:p>
+    <w:p>
+      <w:pPr>
+        <w:rPr>
+          <w:rFonts w:asciiTheme="majorHAnsi" w:eastAsiaTheme="majorEastAsia" w:hAnsiTheme="majorHAnsi" w:cstheme="majorBidi"/>
+          <w:b/>
+          <w:sz w:val="28"/>
+          <w:szCs w:val="26"/>
+          <w:u w:val="single"/>
+        </w:rPr>
+      </w:pPr>
+    </w:p>
+    <w:p>
+      <w:pPr>
+        <w:rPr>
+          <w:rFonts w:asciiTheme="majorHAnsi" w:eastAsiaTheme="majorEastAsia" w:hAnsiTheme="majorHAnsi" w:cstheme="majorBidi"/>
+          <w:b/>
+          <w:sz w:val="28"/>
+          <w:szCs w:val="26"/>
+          <w:u w:val="single"/>
+        </w:rPr>
+      </w:pPr>
+    </w:p>
+    <w:p/>
+    <w:tbl>
+      <w:tblPr>
+        <w:tblStyle w:val="Grilledutableau"/>
+        <w:tblpPr w:leftFromText="141" w:rightFromText="141" w:vertAnchor="text" w:horzAnchor="margin" w:tblpY="-2"/>
+        <w:tblW w:w="0" w:type="auto"/>
+        <w:tblLook w:val="04A0" w:firstRow="1" w:lastRow="0" w:firstColumn="1" w:lastColumn="0" w:noHBand="0" w:noVBand="1"/>
+      </w:tblPr>
+      <w:tblGrid>
+        <w:gridCol w:w="2029"/>
+        <w:gridCol w:w="2029"/>
+      </w:tblGrid>
+      <w:tr>
+        <w:trPr>
+          <w:trHeight w:val="371"/>
+        </w:trPr>
+        <w:tc>
+          <w:tcPr>
+            <w:tcW w:w="2029" w:type="dxa"/>
+            <w:shd w:val="clear" w:color="auto" w:fill="D9D9D9" w:themeFill="background1" w:themeFillShade="D9"/>
+          </w:tcPr>
+          <w:p>
+            <w:pPr>
+              <w:rPr>
+                <w:lang w:val="fr-CH"/>
+              </w:rPr>
+            </w:pPr>
+            <w:r>
+              <w:rPr>
+                <w:lang w:val="fr-CH"/>
+              </w:rPr>
+              <w:lastRenderedPageBreak/>
+              <w:t>Identifiant + Titre</w:t>
+            </w:r>
+          </w:p>
+        </w:tc>
+        <w:tc>
+          <w:tcPr>
+            <w:tcW w:w="2029" w:type="dxa"/>
+          </w:tcPr>
+          <w:p>
+            <w:pPr>
+              <w:rPr>
+                <w:lang w:val="fr-CH"/>
+              </w:rPr>
+            </w:pPr>
+            <w:r>
+              <w:rPr>
+                <w:lang w:val="fr-CH"/>
+              </w:rPr>
+              <w:t>BN_AJ1</w:t>
+            </w:r>
+          </w:p>
+        </w:tc>
+      </w:tr>
+      <w:tr>
+        <w:trPr>
+          <w:trHeight w:val="353"/>
+        </w:trPr>
+        <w:tc>
+          <w:tcPr>
+            <w:tcW w:w="2029" w:type="dxa"/>
+            <w:shd w:val="clear" w:color="auto" w:fill="D9D9D9" w:themeFill="background1" w:themeFillShade="D9"/>
+          </w:tcPr>
+          <w:p>
+            <w:pPr>
+              <w:rPr>
+                <w:lang w:val="fr-CH"/>
+              </w:rPr>
+            </w:pPr>
+            <w:r>
+              <w:rPr>
+                <w:lang w:val="fr-CH"/>
+              </w:rPr>
+              <w:t xml:space="preserve">En tant que </w:t>
+            </w:r>
+          </w:p>
+        </w:tc>
+        <w:tc>
+          <w:tcPr>
+            <w:tcW w:w="2029" w:type="dxa"/>
+          </w:tcPr>
+          <w:p>
+            <w:pPr>
+              <w:rPr>
+                <w:lang w:val="fr-CH"/>
+              </w:rPr>
+            </w:pPr>
+            <w:r>
+              <w:rPr>
+                <w:lang w:val="fr-CH"/>
+              </w:rPr>
+              <w:t>Utilisateur</w:t>
+            </w:r>
+          </w:p>
+        </w:tc>
+      </w:tr>
+      <w:tr>
+        <w:trPr>
+          <w:trHeight w:val="371"/>
+        </w:trPr>
+        <w:tc>
+          <w:tcPr>
+            <w:tcW w:w="2029" w:type="dxa"/>
+            <w:shd w:val="clear" w:color="auto" w:fill="D9D9D9" w:themeFill="background1" w:themeFillShade="D9"/>
+          </w:tcPr>
+          <w:p>
+            <w:pPr>
+              <w:rPr>
+                <w:lang w:val="fr-CH"/>
+              </w:rPr>
+            </w:pPr>
+            <w:r>
+              <w:rPr>
+                <w:lang w:val="fr-CH"/>
+              </w:rPr>
+              <w:t xml:space="preserve">Je veux </w:t>
+            </w:r>
+          </w:p>
+        </w:tc>
+        <w:tc>
+          <w:tcPr>
+            <w:tcW w:w="2029" w:type="dxa"/>
+          </w:tcPr>
+          <w:p>
+            <w:pPr>
+              <w:rPr>
+                <w:lang w:val="fr-CH"/>
+              </w:rPr>
+            </w:pPr>
+            <w:r>
+              <w:rPr>
+                <w:lang w:val="fr-CH"/>
+              </w:rPr>
+              <w:t>Apprendre à jouer</w:t>
+            </w:r>
+          </w:p>
+        </w:tc>
+      </w:tr>
+      <w:tr>
+        <w:trPr>
+          <w:trHeight w:val="371"/>
+        </w:trPr>
+        <w:tc>
+          <w:tcPr>
+            <w:tcW w:w="2029" w:type="dxa"/>
+            <w:shd w:val="clear" w:color="auto" w:fill="D9D9D9" w:themeFill="background1" w:themeFillShade="D9"/>
+          </w:tcPr>
+          <w:p>
+            <w:pPr>
+              <w:rPr>
+                <w:lang w:val="fr-CH"/>
+              </w:rPr>
+            </w:pPr>
+            <w:r>
+              <w:rPr>
+                <w:lang w:val="fr-CH"/>
+              </w:rPr>
+              <w:t xml:space="preserve">Pour </w:t>
+            </w:r>
+          </w:p>
+        </w:tc>
+        <w:tc>
+          <w:tcPr>
+            <w:tcW w:w="2029" w:type="dxa"/>
+          </w:tcPr>
+          <w:p>
+            <w:pPr>
+              <w:rPr>
+                <w:lang w:val="fr-CH"/>
+              </w:rPr>
+            </w:pPr>
+            <w:r>
+              <w:rPr>
+                <w:lang w:val="fr-CH"/>
+              </w:rPr>
+              <w:t>Lire les instructions</w:t>
+            </w:r>
+          </w:p>
+        </w:tc>
+      </w:tr>
+      <w:tr>
+        <w:trPr>
+          <w:trHeight w:val="371"/>
+        </w:trPr>
+        <w:tc>
+          <w:tcPr>
+            <w:tcW w:w="2029" w:type="dxa"/>
+            <w:shd w:val="clear" w:color="auto" w:fill="D9D9D9" w:themeFill="background1" w:themeFillShade="D9"/>
+          </w:tcPr>
+          <w:p>
+            <w:pPr>
+              <w:rPr>
+                <w:lang w:val="fr-CH"/>
+              </w:rPr>
+            </w:pPr>
+            <w:r>
+              <w:rPr>
+                <w:lang w:val="fr-CH"/>
+              </w:rPr>
+              <w:t>Priorité</w:t>
+            </w:r>
+          </w:p>
+        </w:tc>
+        <w:tc>
+          <w:tcPr>
+            <w:tcW w:w="2029" w:type="dxa"/>
+          </w:tcPr>
+          <w:p>
+            <w:pPr>
+              <w:rPr>
+                <w:lang w:val="fr-CH"/>
+              </w:rPr>
+            </w:pPr>
+            <w:r>
+              <w:rPr>
+                <w:lang w:val="fr-CH"/>
+              </w:rPr>
+              <w:t>M</w:t>
+            </w:r>
+          </w:p>
+        </w:tc>
+      </w:tr>
+    </w:tbl>
+    <w:p>
+      <w:pPr>
+        <w:rPr>
+          <w:lang w:val="fr-CH"/>
+        </w:rPr>
+      </w:pPr>
+    </w:p>
+    <w:p>
+      <w:pPr>
+        <w:rPr>
+          <w:lang w:val="fr-CH"/>
+        </w:rPr>
+      </w:pPr>
+    </w:p>
+    <w:p>
+      <w:pPr>
+        <w:rPr>
+          <w:lang w:val="fr-CH"/>
+        </w:rPr>
+      </w:pPr>
+    </w:p>
+    <w:p>
+      <w:pPr>
+        <w:rPr>
+          <w:lang w:val="fr-CH"/>
+        </w:rPr>
+      </w:pPr>
+    </w:p>
+    <w:p>
+      <w:pPr>
+        <w:rPr>
+          <w:lang w:val="fr-CH"/>
+        </w:rPr>
+      </w:pPr>
+    </w:p>
+    <w:p>
+      <w:pPr>
+        <w:rPr>
+          <w:lang w:val="fr-CH"/>
+        </w:rPr>
+      </w:pPr>
+    </w:p>
+    <w:p>
+      <w:pPr>
+        <w:rPr>
+          <w:lang w:val="fr-CH"/>
+        </w:rPr>
+      </w:pPr>
+    </w:p>
+    <w:p>
+      <w:pPr>
+        <w:rPr>
+          <w:lang w:val="fr-CH"/>
+        </w:rPr>
+      </w:pPr>
+    </w:p>
+    <w:p>
+      <w:pPr>
+        <w:rPr>
+          <w:lang w:val="fr-CH"/>
+        </w:rPr>
+      </w:pPr>
+    </w:p>
+    <w:p>
+      <w:pPr>
+        <w:rPr>
+          <w:lang w:val="fr-CH"/>
+        </w:rPr>
+      </w:pPr>
+    </w:p>
+    <w:tbl>
+      <w:tblPr>
+        <w:tblStyle w:val="Grilledutableau"/>
+        <w:tblW w:w="9786" w:type="dxa"/>
+        <w:tblLook w:val="04A0" w:firstRow="1" w:lastRow="0" w:firstColumn="1" w:lastColumn="0" w:noHBand="0" w:noVBand="1"/>
+      </w:tblPr>
+      <w:tblGrid>
+        <w:gridCol w:w="3262"/>
+        <w:gridCol w:w="3262"/>
+        <w:gridCol w:w="3262"/>
+      </w:tblGrid>
+      <w:tr>
+        <w:trPr>
+          <w:trHeight w:val="432"/>
+        </w:trPr>
+        <w:tc>
+          <w:tcPr>
+            <w:tcW w:w="3262" w:type="dxa"/>
+            <w:shd w:val="clear" w:color="auto" w:fill="D9D9D9" w:themeFill="background1" w:themeFillShade="D9"/>
+          </w:tcPr>
+          <w:p>
+            <w:pPr>
+              <w:tabs>
+                <w:tab w:val="left" w:pos="2154"/>
+              </w:tabs>
+              <w:rPr>
+                <w:lang w:val="fr-CH"/>
+              </w:rPr>
+            </w:pPr>
+            <w:r>
+              <w:rPr>
+                <w:lang w:val="fr-CH"/>
+              </w:rPr>
+              <w:t>Action</w:t>
+            </w:r>
+          </w:p>
+        </w:tc>
+        <w:tc>
+          <w:tcPr>
+            <w:tcW w:w="3262" w:type="dxa"/>
+            <w:shd w:val="clear" w:color="auto" w:fill="D9D9D9" w:themeFill="background1" w:themeFillShade="D9"/>
+          </w:tcPr>
+          <w:p>
+            <w:pPr>
+              <w:rPr>
+                <w:lang w:val="fr-CH"/>
+              </w:rPr>
+            </w:pPr>
+            <w:r>
+              <w:rPr>
+                <w:lang w:val="fr-CH"/>
+              </w:rPr>
+              <w:t>Condition particulière</w:t>
+            </w:r>
+          </w:p>
+        </w:tc>
+        <w:tc>
+          <w:tcPr>
+            <w:tcW w:w="3262" w:type="dxa"/>
+            <w:shd w:val="clear" w:color="auto" w:fill="D9D9D9" w:themeFill="background1" w:themeFillShade="D9"/>
+          </w:tcPr>
+          <w:p>
+            <w:pPr>
+              <w:rPr>
+                <w:lang w:val="fr-CH"/>
+              </w:rPr>
+            </w:pPr>
+            <w:r>
+              <w:rPr>
+                <w:lang w:val="fr-CH"/>
+              </w:rPr>
+              <w:t>Réaction</w:t>
+            </w:r>
+          </w:p>
+        </w:tc>
+      </w:tr>
+      <w:tr>
+        <w:trPr>
+          <w:trHeight w:val="411"/>
+        </w:trPr>
+        <w:tc>
+          <w:tcPr>
+            <w:tcW w:w="3262" w:type="dxa"/>
+          </w:tcPr>
+          <w:p>
+            <w:pPr>
+              <w:rPr>
+                <w:lang w:val="fr-CH"/>
+              </w:rPr>
+            </w:pPr>
+            <w:r>
+              <w:rPr>
+                <w:lang w:val="fr-CH"/>
+              </w:rPr>
+              <w:t>Cliquer sur l’icône du programme</w:t>
+            </w:r>
+          </w:p>
+        </w:tc>
+        <w:tc>
+          <w:tcPr>
+            <w:tcW w:w="3262" w:type="dxa"/>
+          </w:tcPr>
+          <w:p>
+            <w:pPr>
+              <w:rPr>
+                <w:lang w:val="fr-CH"/>
+              </w:rPr>
+            </w:pPr>
+          </w:p>
+        </w:tc>
+        <w:tc>
+          <w:tcPr>
+            <w:tcW w:w="3262" w:type="dxa"/>
+          </w:tcPr>
+          <w:p>
+            <w:pPr>
+              <w:rPr>
+                <w:lang w:val="fr-CH"/>
+              </w:rPr>
+            </w:pPr>
+            <w:r>
+              <w:rPr>
+                <w:lang w:val="fr-CH"/>
+              </w:rPr>
+              <w:t>Le programme se lance et affiche le menu</w:t>
+            </w:r>
+          </w:p>
+        </w:tc>
+      </w:tr>
+      <w:tr>
+        <w:trPr>
+          <w:trHeight w:val="411"/>
+        </w:trPr>
+        <w:tc>
+          <w:tcPr>
+            <w:tcW w:w="3262" w:type="dxa"/>
+          </w:tcPr>
+          <w:p>
+            <w:pPr>
+              <w:rPr>
+                <w:lang w:val="fr-CH"/>
+              </w:rPr>
+            </w:pPr>
+            <w:r>
+              <w:rPr>
+                <w:lang w:val="fr-CH"/>
+              </w:rPr>
+              <w:t>Choisir de lire les instructions</w:t>
+            </w:r>
+          </w:p>
+        </w:tc>
+        <w:tc>
+          <w:tcPr>
+            <w:tcW w:w="3262" w:type="dxa"/>
+          </w:tcPr>
+          <w:p>
+            <w:pPr>
+              <w:rPr>
+                <w:lang w:val="fr-CH"/>
+              </w:rPr>
+            </w:pPr>
+          </w:p>
+        </w:tc>
+        <w:tc>
+          <w:tcPr>
+            <w:tcW w:w="3262" w:type="dxa"/>
+          </w:tcPr>
+          <w:p>
+            <w:pPr>
+              <w:rPr>
+                <w:lang w:val="fr-CH"/>
+              </w:rPr>
+            </w:pPr>
+            <w:r>
+              <w:rPr>
+                <w:lang w:val="fr-CH"/>
+              </w:rPr>
+              <w:t xml:space="preserve">Le programme affiche les instructions du jeu </w:t>
+            </w:r>
+          </w:p>
+        </w:tc>
+      </w:tr>
+      <w:tr>
+        <w:trPr>
+          <w:trHeight w:val="411"/>
+        </w:trPr>
+        <w:tc>
+          <w:tcPr>
+            <w:tcW w:w="3262" w:type="dxa"/>
+          </w:tcPr>
+          <w:p>
+            <w:pPr>
+              <w:rPr>
+                <w:lang w:val="fr-CH"/>
+              </w:rPr>
+            </w:pPr>
+            <w:r>
+              <w:rPr>
+                <w:lang w:val="fr-CH"/>
+              </w:rPr>
+              <w:t>Choisir de retourner au menu</w:t>
+            </w:r>
+          </w:p>
+        </w:tc>
+        <w:tc>
+          <w:tcPr>
+            <w:tcW w:w="3262" w:type="dxa"/>
+          </w:tcPr>
+          <w:p>
+            <w:pPr>
+              <w:rPr>
+                <w:lang w:val="fr-CH"/>
+              </w:rPr>
+            </w:pPr>
+            <w:r>
+              <w:rPr>
+                <w:lang w:val="fr-CH"/>
+              </w:rPr>
+              <w:t>Avoir fini de lire les instructions</w:t>
+            </w:r>
+          </w:p>
+        </w:tc>
+        <w:tc>
+          <w:tcPr>
+            <w:tcW w:w="3262" w:type="dxa"/>
+          </w:tcPr>
+          <w:p>
+            <w:pPr>
+              <w:rPr>
+                <w:lang w:val="fr-CH"/>
+              </w:rPr>
+            </w:pPr>
+            <w:r>
+              <w:rPr>
+                <w:lang w:val="fr-CH"/>
+              </w:rPr>
+              <w:t>Le programme retourne au menu principal</w:t>
+            </w:r>
+          </w:p>
+        </w:tc>
+      </w:tr>
+    </w:tbl>
+    <w:p>
+      <w:pPr>
+        <w:ind w:left="360"/>
+      </w:pPr>
+    </w:p>
+    <w:p>
+      <w:pPr>
+        <w:pStyle w:val="Titre1"/>
+        <w:numPr>
+          <w:ilvl w:val="1"/>
+          <w:numId w:val="2"/>
+        </w:numPr>
+      </w:pPr>
+      <w:bookmarkStart w:id="5" w:name="_Toc3543814"/>
+      <w:r>
+        <w:t>Stratégie de test</w:t>
+      </w:r>
+      <w:bookmarkEnd w:id="5"/>
+    </w:p>
+    <w:p>
+      <w:pPr>
+        <w:rPr>
+          <w:sz w:val="28"/>
+          <w:lang w:val="fr-CH"/>
+        </w:rPr>
+      </w:pPr>
+      <w:r>
+        <w:rPr>
+          <w:sz w:val="28"/>
+          <w:lang w:val="fr-CH"/>
+        </w:rPr>
+        <w:t>Les différents tests seront effectués tout au</w:t>
+      </w:r>
+      <w:r>
+        <w:rPr>
+          <w:sz w:val="28"/>
+          <w:lang w:val="fr-CH"/>
+        </w:rPr>
+        <w:t xml:space="preserve"> long du projet sur le même ordinateur que sur lequel j’écrirai le code.</w:t>
+      </w:r>
+    </w:p>
+    <w:p>
+      <w:pPr>
+        <w:rPr>
+          <w:sz w:val="28"/>
+          <w:lang w:val="fr-CH"/>
+        </w:rPr>
+      </w:pPr>
+    </w:p>
+    <w:p>
+      <w:pPr>
+        <w:rPr>
+          <w:sz w:val="28"/>
+          <w:lang w:val="fr-CH"/>
+        </w:rPr>
+      </w:pPr>
+      <w:r>
+        <w:rPr>
+          <w:sz w:val="28"/>
+          <w:lang w:val="fr-CH"/>
+        </w:rPr>
+        <w:t xml:space="preserve">Je préparerai </w:t>
+      </w:r>
+    </w:p>
+    <w:p>
+      <w:pPr>
+        <w:pStyle w:val="Paragraphedeliste"/>
+        <w:numPr>
+          <w:ilvl w:val="0"/>
+          <w:numId w:val="19"/>
+        </w:numPr>
+        <w:spacing w:after="160" w:line="259" w:lineRule="auto"/>
+        <w:rPr>
+          <w:sz w:val="28"/>
+          <w:lang w:val="fr-CH"/>
+        </w:rPr>
+      </w:pPr>
+      <w:r>
+        <w:rPr>
+          <w:sz w:val="28"/>
+          <w:lang w:val="fr-CH"/>
+        </w:rPr>
+        <w:t>Un doss</w:t>
+      </w:r>
+      <w:r>
+        <w:rPr>
+          <w:sz w:val="28"/>
+          <w:lang w:val="fr-CH"/>
+        </w:rPr>
+        <w:t xml:space="preserve">ier ZIP avec </w:t>
+      </w:r>
+      <w:r>
+        <w:rPr>
+          <w:sz w:val="28"/>
+          <w:lang w:val="fr-CH"/>
+        </w:rPr>
+        <w:t>programme</w:t>
+      </w:r>
+      <w:r>
+        <w:rPr>
+          <w:sz w:val="28"/>
+          <w:lang w:val="fr-CH"/>
+        </w:rPr>
+        <w:t xml:space="preserve"> au complet</w:t>
+      </w:r>
+    </w:p>
+    <w:p>
+      <w:pPr>
+        <w:pStyle w:val="Paragraphedeliste"/>
+        <w:numPr>
+          <w:ilvl w:val="0"/>
+          <w:numId w:val="19"/>
+        </w:numPr>
+        <w:spacing w:after="160" w:line="259" w:lineRule="auto"/>
+        <w:rPr>
+          <w:sz w:val="28"/>
+          <w:lang w:val="fr-CH"/>
+        </w:rPr>
+      </w:pPr>
+      <w:r>
+        <w:rPr>
+          <w:sz w:val="28"/>
+          <w:lang w:val="fr-CH"/>
+        </w:rPr>
+        <w:t>Le code de 8</w:t>
+      </w:r>
+      <w:r>
+        <w:rPr>
+          <w:sz w:val="28"/>
+          <w:lang w:val="fr-CH"/>
+        </w:rPr>
+        <w:t xml:space="preserve"> grille</w:t>
+      </w:r>
+      <w:r>
+        <w:rPr>
+          <w:sz w:val="28"/>
+          <w:lang w:val="fr-CH"/>
+        </w:rPr>
+        <w:t>s</w:t>
+      </w:r>
+      <w:r>
+        <w:rPr>
+          <w:sz w:val="28"/>
+          <w:lang w:val="fr-CH"/>
+        </w:rPr>
+        <w:t xml:space="preserve"> de jeu</w:t>
+      </w:r>
+    </w:p>
+    <w:p>
+      <w:pPr>
+        <w:rPr>
+          <w:lang w:val="fr-CH"/>
+        </w:rPr>
+      </w:pPr>
+    </w:p>
+    <w:p>
+      <w:pPr>
+        <w:rPr>
+          <w:sz w:val="28"/>
+          <w:lang w:val="fr-CH"/>
+        </w:rPr>
+      </w:pPr>
+      <w:r>
+        <w:rPr>
+          <w:sz w:val="28"/>
+          <w:lang w:val="fr-CH"/>
+        </w:rPr>
+        <w:t xml:space="preserve">Pour </w:t>
+      </w:r>
+      <w:r>
+        <w:rPr>
+          <w:sz w:val="28"/>
+          <w:lang w:val="fr-CH"/>
+        </w:rPr>
+        <w:t>effectuer les tests du code</w:t>
+      </w:r>
+      <w:r>
+        <w:rPr>
+          <w:sz w:val="28"/>
+          <w:lang w:val="fr-CH"/>
+        </w:rPr>
+        <w:t xml:space="preserve"> je m’appuierai sur le débugger de </w:t>
+      </w:r>
+      <w:proofErr w:type="spellStart"/>
+      <w:r>
+        <w:rPr>
+          <w:sz w:val="28"/>
+          <w:lang w:val="fr-CH"/>
+        </w:rPr>
+        <w:t>CLion</w:t>
+      </w:r>
+      <w:proofErr w:type="spellEnd"/>
+      <w:r>
+        <w:rPr>
+          <w:sz w:val="28"/>
+          <w:lang w:val="fr-CH"/>
+        </w:rPr>
+        <w:t>.</w:t>
+      </w:r>
+      <w:r>
+        <w:rPr>
+          <w:sz w:val="28"/>
+          <w:lang w:val="fr-CH"/>
+        </w:rPr>
+        <w:t xml:space="preserve"> Le programme sera testé plusieurs fois par deux de mes ca</w:t>
+      </w:r>
+      <w:r>
+        <w:rPr>
+          <w:sz w:val="28"/>
+          <w:lang w:val="fr-CH"/>
+        </w:rPr>
+        <w:t xml:space="preserve">marades ainsi que par moi-même. </w:t>
+      </w:r>
+      <w:r>
+        <w:rPr>
+          <w:sz w:val="28"/>
+          <w:lang w:val="fr-CH"/>
+        </w:rPr>
+        <w:t>Le programme sera constamment disponible sur G</w:t>
+      </w:r>
+      <w:r>
+        <w:rPr>
+          <w:sz w:val="28"/>
+          <w:lang w:val="fr-CH"/>
+        </w:rPr>
+        <w:t>itHub pour faciliter les tests.</w:t>
+      </w:r>
+    </w:p>
+    <w:p>
+      <w:pPr>
+        <w:rPr>
+          <w:sz w:val="28"/>
+          <w:lang w:val="fr-CH"/>
+        </w:rPr>
+      </w:pPr>
+    </w:p>
+    <w:p>
+      <w:pPr>
+        <w:pStyle w:val="Titre1"/>
+        <w:numPr>
+          <w:ilvl w:val="0"/>
+          <w:numId w:val="2"/>
+        </w:numPr>
+        <w:rPr>
+          <w:lang w:val="fr-CH"/>
+        </w:rPr>
+      </w:pPr>
+      <w:bookmarkStart w:id="6" w:name="_Toc3543815"/>
+      <w:r>
+        <w:rPr>
+          <w:lang w:val="fr-CH"/>
+        </w:rPr>
+        <w:t>Journal de bord</w:t>
+      </w:r>
+      <w:bookmarkEnd w:id="6"/>
+    </w:p>
+    <w:p>
+      <w:pPr>
+        <w:rPr>
+          <w:lang w:val="fr-CH"/>
+        </w:rPr>
+      </w:pPr>
+    </w:p>
+    <w:tbl>
+      <w:tblPr>
+        <w:tblStyle w:val="Grilledutableau"/>
+        <w:tblW w:w="0" w:type="auto"/>
+        <w:tblLook w:val="04A0" w:firstRow="1" w:lastRow="0" w:firstColumn="1" w:lastColumn="0" w:noHBand="0" w:noVBand="1"/>
+      </w:tblPr>
+      <w:tblGrid>
+        <w:gridCol w:w="1418"/>
+        <w:gridCol w:w="7978"/>
+      </w:tblGrid>
+      <w:tr>
+        <w:trPr>
+          <w:trHeight w:val="408"/>
+        </w:trPr>
+        <w:tc>
+          <w:tcPr>
+            <w:tcW w:w="1271" w:type="dxa"/>
+            <w:shd w:val="clear" w:color="auto" w:fill="D9D9D9" w:themeFill="background1" w:themeFillShade="D9"/>
+          </w:tcPr>
+          <w:p>
+            <w:pPr>
+              <w:rPr>
+                <w:lang w:val="fr-CH"/>
+              </w:rPr>
+            </w:pPr>
+            <w:r>
+              <w:rPr>
+                <w:lang w:val="fr-CH"/>
+              </w:rPr>
+              <w:t xml:space="preserve">Date </w:t>
+            </w:r>
+          </w:p>
+        </w:tc>
+        <w:tc>
+          <w:tcPr>
+            <w:tcW w:w="8125" w:type="dxa"/>
+            <w:shd w:val="clear" w:color="auto" w:fill="D9D9D9" w:themeFill="background1" w:themeFillShade="D9"/>
+          </w:tcPr>
+          <w:p>
+            <w:pPr>
+              <w:rPr>
+                <w:lang w:val="fr-CH"/>
+              </w:rPr>
+            </w:pPr>
+            <w:r>
+              <w:rPr>
+                <w:lang w:val="fr-CH"/>
+              </w:rPr>
+              <w:t>Evénement</w:t>
+            </w:r>
+          </w:p>
+        </w:tc>
+      </w:tr>
+      <w:tr>
+        <w:trPr>
+          <w:trHeight w:val="414"/>
+        </w:trPr>
+        <w:tc>
+          <w:tcPr>
+            <w:tcW w:w="1271" w:type="dxa"/>
+          </w:tcPr>
+          <w:p>
+            <w:pPr>
+              <w:rPr>
+                <w:lang w:val="fr-CH"/>
+              </w:rPr>
+            </w:pPr>
+            <w:r>
+              <w:rPr>
+                <w:lang w:val="fr-CH"/>
+              </w:rPr>
+              <w:t>15.03.2019</w:t>
+            </w:r>
+          </w:p>
+        </w:tc>
+        <w:tc>
+          <w:tcPr>
+            <w:tcW w:w="8125" w:type="dxa"/>
+          </w:tcPr>
+          <w:p>
+            <w:pPr>
+              <w:tabs>
+                <w:tab w:val="left" w:pos="5564"/>
+              </w:tabs>
+              <w:rPr>
+                <w:lang w:val="fr-CH"/>
+              </w:rPr>
+            </w:pPr>
+            <w:r>
+              <w:t>Publication de la première version du document de projet</w:t>
+            </w:r>
+          </w:p>
+        </w:tc>
+      </w:tr>
+      <w:tr>
+        <w:trPr>
+          <w:trHeight w:val="414"/>
+        </w:trPr>
+        <w:tc>
+          <w:tcPr>
+            <w:tcW w:w="1271" w:type="dxa"/>
+          </w:tcPr>
+          <w:p>
+            <w:pPr>
+              <w:rPr>
+                <w:lang w:val="fr-CH"/>
+              </w:rPr>
+            </w:pPr>
+            <w:r>
+              <w:rPr>
+                <w:lang w:val="fr-CH"/>
+              </w:rPr>
+              <w:t>15.03.2019</w:t>
+            </w:r>
+          </w:p>
+        </w:tc>
+        <w:tc>
+          <w:tcPr>
+            <w:tcW w:w="8125" w:type="dxa"/>
+          </w:tcPr>
+          <w:p>
+            <w:pPr>
+              <w:tabs>
+                <w:tab w:val="left" w:pos="5564"/>
+              </w:tabs>
+            </w:pPr>
+            <w:r>
+              <w:t>S</w:t>
+            </w:r>
+            <w:r>
+              <w:t>tratégie de test validée par le chef de projet</w:t>
+            </w:r>
+            <w:bookmarkStart w:id="7" w:name="_GoBack"/>
+            <w:bookmarkEnd w:id="7"/>
+          </w:p>
+        </w:tc>
+      </w:tr>
+    </w:tbl>
+    <w:p>
+      <w:pPr>
+        <w:rPr>
+          <w:lang w:val="fr-CH"/>
+        </w:rPr>
+      </w:pPr>
+    </w:p>
+    <w:p>
+      <w:pPr>
+        <w:rPr>
+          <w:lang w:val="fr-CH"/>
+        </w:rPr>
+      </w:pPr>
+    </w:p>
     <w:sectPr>
-      <w:headerReference w:type="default" r:id="rId9"/>
-      <w:footerReference w:type="default" r:id="rId10"/>
+      <w:headerReference w:type="default" r:id="rId10"/>
+      <w:footerReference w:type="default" r:id="rId11"/>
       <w:pgSz w:w="12240" w:h="15840"/>
       <w:pgMar w:top="1417" w:right="1417" w:bottom="1417" w:left="1417" w:header="708" w:footer="708" w:gutter="0"/>
       <w:cols w:space="708"/>
@@ -912,7 +3743,7 @@
       <w:rPr>
         <w:noProof/>
       </w:rPr>
-      <w:t xml:space="preserve">10:10:53 </w:t>
+      <w:t xml:space="preserve">10:59:26 </w:t>
     </w:r>
     <w:r>
       <w:fldChar w:fldCharType="end"/>
@@ -933,7 +3764,7 @@
       <w:rPr>
         <w:noProof/>
       </w:rPr>
-      <w:t>3</w:t>
+      <w:t>4</w:t>
     </w:r>
     <w:r>
       <w:fldChar w:fldCharType="end"/>
@@ -954,7 +3785,7 @@
       <w:rPr>
         <w:noProof/>
       </w:rPr>
-      <w:t>14/03/2019</w:t>
+      <w:t>15/03/2019</w:t>
     </w:r>
     <w:r>
       <w:fldChar w:fldCharType="end"/>
@@ -993,6 +3824,7 @@
     </w:pPr>
     <w:r>
       <w:rPr>
+        <w:noProof/>
         <w:lang w:val="fr-CH" w:eastAsia="fr-CH"/>
       </w:rPr>
       <w:drawing>
@@ -1086,6 +3918,608 @@
 <file path=word/numbering.xml><?xml version="1.0" encoding="utf-8"?>
 <w:numbering xmlns:wpc="http://schemas.microsoft.com/office/word/2010/wordprocessingCanvas" xmlns:cx="http://schemas.microsoft.com/office/drawing/2014/chartex" xmlns:cx1="http://schemas.microsoft.com/office/drawing/2015/9/8/chartex" xmlns:mc="http://schemas.openxmlformats.org/markup-compatibility/2006" xmlns:o="urn:schemas-microsoft-com:office:office" xmlns:r="http://schemas.openxmlformats.org/officeDocument/2006/relationships" xmlns:m="http://schemas.openxmlformats.org/officeDocument/2006/math" xmlns:v="urn:schemas-microsoft-com:vml" xmlns:wp14="http://schemas.microsoft.com/office/word/2010/wordprocessingDrawing" xmlns:wp="http://schemas.openxmlformats.org/drawingml/2006/wordprocessingDrawing" xmlns:w10="urn:schemas-microsoft-com:office:word" xmlns:w="http://schemas.openxmlformats.org/wordprocessingml/2006/main" xmlns:w14="http://schemas.microsoft.com/office/word/2010/wordml" xmlns:w15="http://schemas.microsoft.com/office/word/2012/wordml" xmlns:w16se="http://schemas.microsoft.com/office/word/2015/wordml/symex" xmlns:wpg="http://schemas.microsoft.com/office/word/2010/wordprocessingGroup" xmlns:wpi="http://schemas.microsoft.com/office/word/2010/wordprocessingInk" xmlns:wne="http://schemas.microsoft.com/office/word/2006/wordml" xmlns:wps="http://schemas.microsoft.com/office/word/2010/wordprocessingShape" mc:Ignorable="w14 w15 w16se wp14">
   <w:abstractNum w:abstractNumId="0" w15:restartNumberingAfterBreak="0">
+    <w:nsid w:val="02A355DF"/>
+    <w:multiLevelType w:val="multilevel"/>
+    <w:tmpl w:val="100C001F"/>
+    <w:lvl w:ilvl="0">
+      <w:start w:val="1"/>
+      <w:numFmt w:val="decimal"/>
+      <w:lvlText w:val="%1."/>
+      <w:lvlJc w:val="left"/>
+      <w:pPr>
+        <w:ind w:left="360" w:hanging="360"/>
+      </w:pPr>
+    </w:lvl>
+    <w:lvl w:ilvl="1">
+      <w:start w:val="1"/>
+      <w:numFmt w:val="decimal"/>
+      <w:lvlText w:val="%1.%2."/>
+      <w:lvlJc w:val="left"/>
+      <w:pPr>
+        <w:ind w:left="792" w:hanging="432"/>
+      </w:pPr>
+    </w:lvl>
+    <w:lvl w:ilvl="2">
+      <w:start w:val="1"/>
+      <w:numFmt w:val="decimal"/>
+      <w:lvlText w:val="%1.%2.%3."/>
+      <w:lvlJc w:val="left"/>
+      <w:pPr>
+        <w:ind w:left="1224" w:hanging="504"/>
+      </w:pPr>
+    </w:lvl>
+    <w:lvl w:ilvl="3">
+      <w:start w:val="1"/>
+      <w:numFmt w:val="decimal"/>
+      <w:lvlText w:val="%1.%2.%3.%4."/>
+      <w:lvlJc w:val="left"/>
+      <w:pPr>
+        <w:ind w:left="1728" w:hanging="648"/>
+      </w:pPr>
+    </w:lvl>
+    <w:lvl w:ilvl="4">
+      <w:start w:val="1"/>
+      <w:numFmt w:val="decimal"/>
+      <w:lvlText w:val="%1.%2.%3.%4.%5."/>
+      <w:lvlJc w:val="left"/>
+      <w:pPr>
+        <w:ind w:left="2232" w:hanging="792"/>
+      </w:pPr>
+    </w:lvl>
+    <w:lvl w:ilvl="5">
+      <w:start w:val="1"/>
+      <w:numFmt w:val="decimal"/>
+      <w:lvlText w:val="%1.%2.%3.%4.%5.%6."/>
+      <w:lvlJc w:val="left"/>
+      <w:pPr>
+        <w:ind w:left="2736" w:hanging="936"/>
+      </w:pPr>
+    </w:lvl>
+    <w:lvl w:ilvl="6">
+      <w:start w:val="1"/>
+      <w:numFmt w:val="decimal"/>
+      <w:lvlText w:val="%1.%2.%3.%4.%5.%6.%7."/>
+      <w:lvlJc w:val="left"/>
+      <w:pPr>
+        <w:ind w:left="3240" w:hanging="1080"/>
+      </w:pPr>
+    </w:lvl>
+    <w:lvl w:ilvl="7">
+      <w:start w:val="1"/>
+      <w:numFmt w:val="decimal"/>
+      <w:lvlText w:val="%1.%2.%3.%4.%5.%6.%7.%8."/>
+      <w:lvlJc w:val="left"/>
+      <w:pPr>
+        <w:ind w:left="3744" w:hanging="1224"/>
+      </w:pPr>
+    </w:lvl>
+    <w:lvl w:ilvl="8">
+      <w:start w:val="1"/>
+      <w:numFmt w:val="decimal"/>
+      <w:lvlText w:val="%1.%2.%3.%4.%5.%6.%7.%8.%9."/>
+      <w:lvlJc w:val="left"/>
+      <w:pPr>
+        <w:ind w:left="4320" w:hanging="1440"/>
+      </w:pPr>
+    </w:lvl>
+  </w:abstractNum>
+  <w:abstractNum w:abstractNumId="1" w15:restartNumberingAfterBreak="0">
+    <w:nsid w:val="02F658EF"/>
+    <w:multiLevelType w:val="multilevel"/>
+    <w:tmpl w:val="100C001F"/>
+    <w:lvl w:ilvl="0">
+      <w:start w:val="1"/>
+      <w:numFmt w:val="decimal"/>
+      <w:lvlText w:val="%1."/>
+      <w:lvlJc w:val="left"/>
+      <w:pPr>
+        <w:ind w:left="360" w:hanging="360"/>
+      </w:pPr>
+    </w:lvl>
+    <w:lvl w:ilvl="1">
+      <w:start w:val="1"/>
+      <w:numFmt w:val="decimal"/>
+      <w:lvlText w:val="%1.%2."/>
+      <w:lvlJc w:val="left"/>
+      <w:pPr>
+        <w:ind w:left="792" w:hanging="432"/>
+      </w:pPr>
+    </w:lvl>
+    <w:lvl w:ilvl="2">
+      <w:start w:val="1"/>
+      <w:numFmt w:val="decimal"/>
+      <w:lvlText w:val="%1.%2.%3."/>
+      <w:lvlJc w:val="left"/>
+      <w:pPr>
+        <w:ind w:left="1224" w:hanging="504"/>
+      </w:pPr>
+    </w:lvl>
+    <w:lvl w:ilvl="3">
+      <w:start w:val="1"/>
+      <w:numFmt w:val="decimal"/>
+      <w:lvlText w:val="%1.%2.%3.%4."/>
+      <w:lvlJc w:val="left"/>
+      <w:pPr>
+        <w:ind w:left="1728" w:hanging="648"/>
+      </w:pPr>
+    </w:lvl>
+    <w:lvl w:ilvl="4">
+      <w:start w:val="1"/>
+      <w:numFmt w:val="decimal"/>
+      <w:lvlText w:val="%1.%2.%3.%4.%5."/>
+      <w:lvlJc w:val="left"/>
+      <w:pPr>
+        <w:ind w:left="2232" w:hanging="792"/>
+      </w:pPr>
+    </w:lvl>
+    <w:lvl w:ilvl="5">
+      <w:start w:val="1"/>
+      <w:numFmt w:val="decimal"/>
+      <w:lvlText w:val="%1.%2.%3.%4.%5.%6."/>
+      <w:lvlJc w:val="left"/>
+      <w:pPr>
+        <w:ind w:left="2736" w:hanging="936"/>
+      </w:pPr>
+    </w:lvl>
+    <w:lvl w:ilvl="6">
+      <w:start w:val="1"/>
+      <w:numFmt w:val="decimal"/>
+      <w:lvlText w:val="%1.%2.%3.%4.%5.%6.%7."/>
+      <w:lvlJc w:val="left"/>
+      <w:pPr>
+        <w:ind w:left="3240" w:hanging="1080"/>
+      </w:pPr>
+    </w:lvl>
+    <w:lvl w:ilvl="7">
+      <w:start w:val="1"/>
+      <w:numFmt w:val="decimal"/>
+      <w:lvlText w:val="%1.%2.%3.%4.%5.%6.%7.%8."/>
+      <w:lvlJc w:val="left"/>
+      <w:pPr>
+        <w:ind w:left="3744" w:hanging="1224"/>
+      </w:pPr>
+    </w:lvl>
+    <w:lvl w:ilvl="8">
+      <w:start w:val="1"/>
+      <w:numFmt w:val="decimal"/>
+      <w:lvlText w:val="%1.%2.%3.%4.%5.%6.%7.%8.%9."/>
+      <w:lvlJc w:val="left"/>
+      <w:pPr>
+        <w:ind w:left="4320" w:hanging="1440"/>
+      </w:pPr>
+    </w:lvl>
+  </w:abstractNum>
+  <w:abstractNum w:abstractNumId="2" w15:restartNumberingAfterBreak="0">
+    <w:nsid w:val="0B597CE9"/>
+    <w:multiLevelType w:val="multilevel"/>
+    <w:tmpl w:val="100C001F"/>
+    <w:lvl w:ilvl="0">
+      <w:start w:val="1"/>
+      <w:numFmt w:val="decimal"/>
+      <w:lvlText w:val="%1."/>
+      <w:lvlJc w:val="left"/>
+      <w:pPr>
+        <w:ind w:left="360" w:hanging="360"/>
+      </w:pPr>
+    </w:lvl>
+    <w:lvl w:ilvl="1">
+      <w:start w:val="1"/>
+      <w:numFmt w:val="decimal"/>
+      <w:lvlText w:val="%1.%2."/>
+      <w:lvlJc w:val="left"/>
+      <w:pPr>
+        <w:ind w:left="792" w:hanging="432"/>
+      </w:pPr>
+    </w:lvl>
+    <w:lvl w:ilvl="2">
+      <w:start w:val="1"/>
+      <w:numFmt w:val="decimal"/>
+      <w:lvlText w:val="%1.%2.%3."/>
+      <w:lvlJc w:val="left"/>
+      <w:pPr>
+        <w:ind w:left="1224" w:hanging="504"/>
+      </w:pPr>
+    </w:lvl>
+    <w:lvl w:ilvl="3">
+      <w:start w:val="1"/>
+      <w:numFmt w:val="decimal"/>
+      <w:lvlText w:val="%1.%2.%3.%4."/>
+      <w:lvlJc w:val="left"/>
+      <w:pPr>
+        <w:ind w:left="1728" w:hanging="648"/>
+      </w:pPr>
+    </w:lvl>
+    <w:lvl w:ilvl="4">
+      <w:start w:val="1"/>
+      <w:numFmt w:val="decimal"/>
+      <w:lvlText w:val="%1.%2.%3.%4.%5."/>
+      <w:lvlJc w:val="left"/>
+      <w:pPr>
+        <w:ind w:left="2232" w:hanging="792"/>
+      </w:pPr>
+    </w:lvl>
+    <w:lvl w:ilvl="5">
+      <w:start w:val="1"/>
+      <w:numFmt w:val="decimal"/>
+      <w:lvlText w:val="%1.%2.%3.%4.%5.%6."/>
+      <w:lvlJc w:val="left"/>
+      <w:pPr>
+        <w:ind w:left="2736" w:hanging="936"/>
+      </w:pPr>
+    </w:lvl>
+    <w:lvl w:ilvl="6">
+      <w:start w:val="1"/>
+      <w:numFmt w:val="decimal"/>
+      <w:lvlText w:val="%1.%2.%3.%4.%5.%6.%7."/>
+      <w:lvlJc w:val="left"/>
+      <w:pPr>
+        <w:ind w:left="3240" w:hanging="1080"/>
+      </w:pPr>
+    </w:lvl>
+    <w:lvl w:ilvl="7">
+      <w:start w:val="1"/>
+      <w:numFmt w:val="decimal"/>
+      <w:lvlText w:val="%1.%2.%3.%4.%5.%6.%7.%8."/>
+      <w:lvlJc w:val="left"/>
+      <w:pPr>
+        <w:ind w:left="3744" w:hanging="1224"/>
+      </w:pPr>
+    </w:lvl>
+    <w:lvl w:ilvl="8">
+      <w:start w:val="1"/>
+      <w:numFmt w:val="decimal"/>
+      <w:lvlText w:val="%1.%2.%3.%4.%5.%6.%7.%8.%9."/>
+      <w:lvlJc w:val="left"/>
+      <w:pPr>
+        <w:ind w:left="4320" w:hanging="1440"/>
+      </w:pPr>
+    </w:lvl>
+  </w:abstractNum>
+  <w:abstractNum w:abstractNumId="3" w15:restartNumberingAfterBreak="0">
+    <w:nsid w:val="194225A2"/>
+    <w:multiLevelType w:val="multilevel"/>
+    <w:tmpl w:val="100C001F"/>
+    <w:lvl w:ilvl="0">
+      <w:start w:val="1"/>
+      <w:numFmt w:val="decimal"/>
+      <w:lvlText w:val="%1."/>
+      <w:lvlJc w:val="left"/>
+      <w:pPr>
+        <w:ind w:left="360" w:hanging="360"/>
+      </w:pPr>
+    </w:lvl>
+    <w:lvl w:ilvl="1">
+      <w:start w:val="1"/>
+      <w:numFmt w:val="decimal"/>
+      <w:lvlText w:val="%1.%2."/>
+      <w:lvlJc w:val="left"/>
+      <w:pPr>
+        <w:ind w:left="792" w:hanging="432"/>
+      </w:pPr>
+    </w:lvl>
+    <w:lvl w:ilvl="2">
+      <w:start w:val="1"/>
+      <w:numFmt w:val="decimal"/>
+      <w:lvlText w:val="%1.%2.%3."/>
+      <w:lvlJc w:val="left"/>
+      <w:pPr>
+        <w:ind w:left="1224" w:hanging="504"/>
+      </w:pPr>
+    </w:lvl>
+    <w:lvl w:ilvl="3">
+      <w:start w:val="1"/>
+      <w:numFmt w:val="decimal"/>
+      <w:lvlText w:val="%1.%2.%3.%4."/>
+      <w:lvlJc w:val="left"/>
+      <w:pPr>
+        <w:ind w:left="1728" w:hanging="648"/>
+      </w:pPr>
+    </w:lvl>
+    <w:lvl w:ilvl="4">
+      <w:start w:val="1"/>
+      <w:numFmt w:val="decimal"/>
+      <w:lvlText w:val="%1.%2.%3.%4.%5."/>
+      <w:lvlJc w:val="left"/>
+      <w:pPr>
+        <w:ind w:left="2232" w:hanging="792"/>
+      </w:pPr>
+    </w:lvl>
+    <w:lvl w:ilvl="5">
+      <w:start w:val="1"/>
+      <w:numFmt w:val="decimal"/>
+      <w:lvlText w:val="%1.%2.%3.%4.%5.%6."/>
+      <w:lvlJc w:val="left"/>
+      <w:pPr>
+        <w:ind w:left="2736" w:hanging="936"/>
+      </w:pPr>
+    </w:lvl>
+    <w:lvl w:ilvl="6">
+      <w:start w:val="1"/>
+      <w:numFmt w:val="decimal"/>
+      <w:lvlText w:val="%1.%2.%3.%4.%5.%6.%7."/>
+      <w:lvlJc w:val="left"/>
+      <w:pPr>
+        <w:ind w:left="3240" w:hanging="1080"/>
+      </w:pPr>
+    </w:lvl>
+    <w:lvl w:ilvl="7">
+      <w:start w:val="1"/>
+      <w:numFmt w:val="decimal"/>
+      <w:lvlText w:val="%1.%2.%3.%4.%5.%6.%7.%8."/>
+      <w:lvlJc w:val="left"/>
+      <w:pPr>
+        <w:ind w:left="3744" w:hanging="1224"/>
+      </w:pPr>
+    </w:lvl>
+    <w:lvl w:ilvl="8">
+      <w:start w:val="1"/>
+      <w:numFmt w:val="decimal"/>
+      <w:lvlText w:val="%1.%2.%3.%4.%5.%6.%7.%8.%9."/>
+      <w:lvlJc w:val="left"/>
+      <w:pPr>
+        <w:ind w:left="4320" w:hanging="1440"/>
+      </w:pPr>
+    </w:lvl>
+  </w:abstractNum>
+  <w:abstractNum w:abstractNumId="4" w15:restartNumberingAfterBreak="0">
+    <w:nsid w:val="24B3247D"/>
+    <w:multiLevelType w:val="multilevel"/>
+    <w:tmpl w:val="100C001F"/>
+    <w:lvl w:ilvl="0">
+      <w:start w:val="1"/>
+      <w:numFmt w:val="decimal"/>
+      <w:lvlText w:val="%1."/>
+      <w:lvlJc w:val="left"/>
+      <w:pPr>
+        <w:ind w:left="360" w:hanging="360"/>
+      </w:pPr>
+    </w:lvl>
+    <w:lvl w:ilvl="1">
+      <w:start w:val="1"/>
+      <w:numFmt w:val="decimal"/>
+      <w:lvlText w:val="%1.%2."/>
+      <w:lvlJc w:val="left"/>
+      <w:pPr>
+        <w:ind w:left="792" w:hanging="432"/>
+      </w:pPr>
+    </w:lvl>
+    <w:lvl w:ilvl="2">
+      <w:start w:val="1"/>
+      <w:numFmt w:val="decimal"/>
+      <w:lvlText w:val="%1.%2.%3."/>
+      <w:lvlJc w:val="left"/>
+      <w:pPr>
+        <w:ind w:left="1224" w:hanging="504"/>
+      </w:pPr>
+    </w:lvl>
+    <w:lvl w:ilvl="3">
+      <w:start w:val="1"/>
+      <w:numFmt w:val="decimal"/>
+      <w:lvlText w:val="%1.%2.%3.%4."/>
+      <w:lvlJc w:val="left"/>
+      <w:pPr>
+        <w:ind w:left="1728" w:hanging="648"/>
+      </w:pPr>
+    </w:lvl>
+    <w:lvl w:ilvl="4">
+      <w:start w:val="1"/>
+      <w:numFmt w:val="decimal"/>
+      <w:lvlText w:val="%1.%2.%3.%4.%5."/>
+      <w:lvlJc w:val="left"/>
+      <w:pPr>
+        <w:ind w:left="2232" w:hanging="792"/>
+      </w:pPr>
+    </w:lvl>
+    <w:lvl w:ilvl="5">
+      <w:start w:val="1"/>
+      <w:numFmt w:val="decimal"/>
+      <w:lvlText w:val="%1.%2.%3.%4.%5.%6."/>
+      <w:lvlJc w:val="left"/>
+      <w:pPr>
+        <w:ind w:left="2736" w:hanging="936"/>
+      </w:pPr>
+    </w:lvl>
+    <w:lvl w:ilvl="6">
+      <w:start w:val="1"/>
+      <w:numFmt w:val="decimal"/>
+      <w:lvlText w:val="%1.%2.%3.%4.%5.%6.%7."/>
+      <w:lvlJc w:val="left"/>
+      <w:pPr>
+        <w:ind w:left="3240" w:hanging="1080"/>
+      </w:pPr>
+    </w:lvl>
+    <w:lvl w:ilvl="7">
+      <w:start w:val="1"/>
+      <w:numFmt w:val="decimal"/>
+      <w:lvlText w:val="%1.%2.%3.%4.%5.%6.%7.%8."/>
+      <w:lvlJc w:val="left"/>
+      <w:pPr>
+        <w:ind w:left="3744" w:hanging="1224"/>
+      </w:pPr>
+    </w:lvl>
+    <w:lvl w:ilvl="8">
+      <w:start w:val="1"/>
+      <w:numFmt w:val="decimal"/>
+      <w:lvlText w:val="%1.%2.%3.%4.%5.%6.%7.%8.%9."/>
+      <w:lvlJc w:val="left"/>
+      <w:pPr>
+        <w:ind w:left="4320" w:hanging="1440"/>
+      </w:pPr>
+    </w:lvl>
+  </w:abstractNum>
+  <w:abstractNum w:abstractNumId="5" w15:restartNumberingAfterBreak="0">
+    <w:nsid w:val="2E9D78F2"/>
+    <w:multiLevelType w:val="multilevel"/>
+    <w:tmpl w:val="100C001F"/>
+    <w:lvl w:ilvl="0">
+      <w:start w:val="1"/>
+      <w:numFmt w:val="decimal"/>
+      <w:lvlText w:val="%1."/>
+      <w:lvlJc w:val="left"/>
+      <w:pPr>
+        <w:ind w:left="360" w:hanging="360"/>
+      </w:pPr>
+    </w:lvl>
+    <w:lvl w:ilvl="1">
+      <w:start w:val="1"/>
+      <w:numFmt w:val="decimal"/>
+      <w:lvlText w:val="%1.%2."/>
+      <w:lvlJc w:val="left"/>
+      <w:pPr>
+        <w:ind w:left="792" w:hanging="432"/>
+      </w:pPr>
+    </w:lvl>
+    <w:lvl w:ilvl="2">
+      <w:start w:val="1"/>
+      <w:numFmt w:val="decimal"/>
+      <w:lvlText w:val="%1.%2.%3."/>
+      <w:lvlJc w:val="left"/>
+      <w:pPr>
+        <w:ind w:left="1224" w:hanging="504"/>
+      </w:pPr>
+    </w:lvl>
+    <w:lvl w:ilvl="3">
+      <w:start w:val="1"/>
+      <w:numFmt w:val="decimal"/>
+      <w:lvlText w:val="%1.%2.%3.%4."/>
+      <w:lvlJc w:val="left"/>
+      <w:pPr>
+        <w:ind w:left="1728" w:hanging="648"/>
+      </w:pPr>
+    </w:lvl>
+    <w:lvl w:ilvl="4">
+      <w:start w:val="1"/>
+      <w:numFmt w:val="decimal"/>
+      <w:lvlText w:val="%1.%2.%3.%4.%5."/>
+      <w:lvlJc w:val="left"/>
+      <w:pPr>
+        <w:ind w:left="2232" w:hanging="792"/>
+      </w:pPr>
+    </w:lvl>
+    <w:lvl w:ilvl="5">
+      <w:start w:val="1"/>
+      <w:numFmt w:val="decimal"/>
+      <w:lvlText w:val="%1.%2.%3.%4.%5.%6."/>
+      <w:lvlJc w:val="left"/>
+      <w:pPr>
+        <w:ind w:left="2736" w:hanging="936"/>
+      </w:pPr>
+    </w:lvl>
+    <w:lvl w:ilvl="6">
+      <w:start w:val="1"/>
+      <w:numFmt w:val="decimal"/>
+      <w:lvlText w:val="%1.%2.%3.%4.%5.%6.%7."/>
+      <w:lvlJc w:val="left"/>
+      <w:pPr>
+        <w:ind w:left="3240" w:hanging="1080"/>
+      </w:pPr>
+    </w:lvl>
+    <w:lvl w:ilvl="7">
+      <w:start w:val="1"/>
+      <w:numFmt w:val="decimal"/>
+      <w:lvlText w:val="%1.%2.%3.%4.%5.%6.%7.%8."/>
+      <w:lvlJc w:val="left"/>
+      <w:pPr>
+        <w:ind w:left="3744" w:hanging="1224"/>
+      </w:pPr>
+    </w:lvl>
+    <w:lvl w:ilvl="8">
+      <w:start w:val="1"/>
+      <w:numFmt w:val="decimal"/>
+      <w:lvlText w:val="%1.%2.%3.%4.%5.%6.%7.%8.%9."/>
+      <w:lvlJc w:val="left"/>
+      <w:pPr>
+        <w:ind w:left="4320" w:hanging="1440"/>
+      </w:pPr>
+    </w:lvl>
+  </w:abstractNum>
+  <w:abstractNum w:abstractNumId="6" w15:restartNumberingAfterBreak="0">
+    <w:nsid w:val="3306208A"/>
+    <w:multiLevelType w:val="multilevel"/>
+    <w:tmpl w:val="100C001F"/>
+    <w:lvl w:ilvl="0">
+      <w:start w:val="1"/>
+      <w:numFmt w:val="decimal"/>
+      <w:lvlText w:val="%1."/>
+      <w:lvlJc w:val="left"/>
+      <w:pPr>
+        <w:ind w:left="720" w:hanging="360"/>
+      </w:pPr>
+    </w:lvl>
+    <w:lvl w:ilvl="1">
+      <w:start w:val="1"/>
+      <w:numFmt w:val="decimal"/>
+      <w:lvlText w:val="%1.%2."/>
+      <w:lvlJc w:val="left"/>
+      <w:pPr>
+        <w:ind w:left="1152" w:hanging="432"/>
+      </w:pPr>
+    </w:lvl>
+    <w:lvl w:ilvl="2">
+      <w:start w:val="1"/>
+      <w:numFmt w:val="decimal"/>
+      <w:lvlText w:val="%1.%2.%3."/>
+      <w:lvlJc w:val="left"/>
+      <w:pPr>
+        <w:ind w:left="1584" w:hanging="504"/>
+      </w:pPr>
+    </w:lvl>
+    <w:lvl w:ilvl="3">
+      <w:start w:val="1"/>
+      <w:numFmt w:val="decimal"/>
+      <w:lvlText w:val="%1.%2.%3.%4."/>
+      <w:lvlJc w:val="left"/>
+      <w:pPr>
+        <w:ind w:left="2088" w:hanging="648"/>
+      </w:pPr>
+    </w:lvl>
+    <w:lvl w:ilvl="4">
+      <w:start w:val="1"/>
+      <w:numFmt w:val="decimal"/>
+      <w:lvlText w:val="%1.%2.%3.%4.%5."/>
+      <w:lvlJc w:val="left"/>
+      <w:pPr>
+        <w:ind w:left="2592" w:hanging="792"/>
+      </w:pPr>
+    </w:lvl>
+    <w:lvl w:ilvl="5">
+      <w:start w:val="1"/>
+      <w:numFmt w:val="decimal"/>
+      <w:lvlText w:val="%1.%2.%3.%4.%5.%6."/>
+      <w:lvlJc w:val="left"/>
+      <w:pPr>
+        <w:ind w:left="3096" w:hanging="936"/>
+      </w:pPr>
+    </w:lvl>
+    <w:lvl w:ilvl="6">
+      <w:start w:val="1"/>
+      <w:numFmt w:val="decimal"/>
+      <w:lvlText w:val="%1.%2.%3.%4.%5.%6.%7."/>
+      <w:lvlJc w:val="left"/>
+      <w:pPr>
+        <w:ind w:left="3600" w:hanging="1080"/>
+      </w:pPr>
+    </w:lvl>
+    <w:lvl w:ilvl="7">
+      <w:start w:val="1"/>
+      <w:numFmt w:val="decimal"/>
+      <w:lvlText w:val="%1.%2.%3.%4.%5.%6.%7.%8."/>
+      <w:lvlJc w:val="left"/>
+      <w:pPr>
+        <w:ind w:left="4104" w:hanging="1224"/>
+      </w:pPr>
+    </w:lvl>
+    <w:lvl w:ilvl="8">
+      <w:start w:val="1"/>
+      <w:numFmt w:val="decimal"/>
+      <w:lvlText w:val="%1.%2.%3.%4.%5.%6.%7.%8.%9."/>
+      <w:lvlJc w:val="left"/>
+      <w:pPr>
+        <w:ind w:left="4680" w:hanging="1440"/>
+      </w:pPr>
+    </w:lvl>
+  </w:abstractNum>
+  <w:abstractNum w:abstractNumId="7" w15:restartNumberingAfterBreak="0">
     <w:nsid w:val="356109CB"/>
     <w:multiLevelType w:val="multilevel"/>
     <w:tmpl w:val="100C001F"/>
@@ -1171,7 +4605,292 @@
       </w:pPr>
     </w:lvl>
   </w:abstractNum>
-  <w:abstractNum w:abstractNumId="1" w15:restartNumberingAfterBreak="0">
+  <w:abstractNum w:abstractNumId="8" w15:restartNumberingAfterBreak="0">
+    <w:nsid w:val="46A90161"/>
+    <w:multiLevelType w:val="multilevel"/>
+    <w:tmpl w:val="100C001F"/>
+    <w:lvl w:ilvl="0">
+      <w:start w:val="1"/>
+      <w:numFmt w:val="decimal"/>
+      <w:lvlText w:val="%1."/>
+      <w:lvlJc w:val="left"/>
+      <w:pPr>
+        <w:ind w:left="360" w:hanging="360"/>
+      </w:pPr>
+    </w:lvl>
+    <w:lvl w:ilvl="1">
+      <w:start w:val="1"/>
+      <w:numFmt w:val="decimal"/>
+      <w:lvlText w:val="%1.%2."/>
+      <w:lvlJc w:val="left"/>
+      <w:pPr>
+        <w:ind w:left="792" w:hanging="432"/>
+      </w:pPr>
+    </w:lvl>
+    <w:lvl w:ilvl="2">
+      <w:start w:val="1"/>
+      <w:numFmt w:val="decimal"/>
+      <w:lvlText w:val="%1.%2.%3."/>
+      <w:lvlJc w:val="left"/>
+      <w:pPr>
+        <w:ind w:left="1224" w:hanging="504"/>
+      </w:pPr>
+    </w:lvl>
+    <w:lvl w:ilvl="3">
+      <w:start w:val="1"/>
+      <w:numFmt w:val="decimal"/>
+      <w:lvlText w:val="%1.%2.%3.%4."/>
+      <w:lvlJc w:val="left"/>
+      <w:pPr>
+        <w:ind w:left="1728" w:hanging="648"/>
+      </w:pPr>
+    </w:lvl>
+    <w:lvl w:ilvl="4">
+      <w:start w:val="1"/>
+      <w:numFmt w:val="decimal"/>
+      <w:lvlText w:val="%1.%2.%3.%4.%5."/>
+      <w:lvlJc w:val="left"/>
+      <w:pPr>
+        <w:ind w:left="2232" w:hanging="792"/>
+      </w:pPr>
+    </w:lvl>
+    <w:lvl w:ilvl="5">
+      <w:start w:val="1"/>
+      <w:numFmt w:val="decimal"/>
+      <w:lvlText w:val="%1.%2.%3.%4.%5.%6."/>
+      <w:lvlJc w:val="left"/>
+      <w:pPr>
+        <w:ind w:left="2736" w:hanging="936"/>
+      </w:pPr>
+    </w:lvl>
+    <w:lvl w:ilvl="6">
+      <w:start w:val="1"/>
+      <w:numFmt w:val="decimal"/>
+      <w:lvlText w:val="%1.%2.%3.%4.%5.%6.%7."/>
+      <w:lvlJc w:val="left"/>
+      <w:pPr>
+        <w:ind w:left="3240" w:hanging="1080"/>
+      </w:pPr>
+    </w:lvl>
+    <w:lvl w:ilvl="7">
+      <w:start w:val="1"/>
+      <w:numFmt w:val="decimal"/>
+      <w:lvlText w:val="%1.%2.%3.%4.%5.%6.%7.%8."/>
+      <w:lvlJc w:val="left"/>
+      <w:pPr>
+        <w:ind w:left="3744" w:hanging="1224"/>
+      </w:pPr>
+    </w:lvl>
+    <w:lvl w:ilvl="8">
+      <w:start w:val="1"/>
+      <w:numFmt w:val="decimal"/>
+      <w:lvlText w:val="%1.%2.%3.%4.%5.%6.%7.%8.%9."/>
+      <w:lvlJc w:val="left"/>
+      <w:pPr>
+        <w:ind w:left="4320" w:hanging="1440"/>
+      </w:pPr>
+    </w:lvl>
+  </w:abstractNum>
+  <w:abstractNum w:abstractNumId="9" w15:restartNumberingAfterBreak="0">
+    <w:nsid w:val="48DB47A6"/>
+    <w:multiLevelType w:val="hybridMultilevel"/>
+    <w:tmpl w:val="E976E3D6"/>
+    <w:lvl w:ilvl="0" w:tplc="100C0001">
+      <w:start w:val="1"/>
+      <w:numFmt w:val="bullet"/>
+      <w:lvlText w:val=""/>
+      <w:lvlJc w:val="left"/>
+      <w:pPr>
+        <w:ind w:left="2160" w:hanging="360"/>
+      </w:pPr>
+      <w:rPr>
+        <w:rFonts w:ascii="Symbol" w:hAnsi="Symbol" w:hint="default"/>
+      </w:rPr>
+    </w:lvl>
+    <w:lvl w:ilvl="1" w:tplc="100C0003" w:tentative="1">
+      <w:start w:val="1"/>
+      <w:numFmt w:val="bullet"/>
+      <w:lvlText w:val="o"/>
+      <w:lvlJc w:val="left"/>
+      <w:pPr>
+        <w:ind w:left="2880" w:hanging="360"/>
+      </w:pPr>
+      <w:rPr>
+        <w:rFonts w:ascii="Courier New" w:hAnsi="Courier New" w:cs="Courier New" w:hint="default"/>
+      </w:rPr>
+    </w:lvl>
+    <w:lvl w:ilvl="2" w:tplc="100C0005" w:tentative="1">
+      <w:start w:val="1"/>
+      <w:numFmt w:val="bullet"/>
+      <w:lvlText w:val=""/>
+      <w:lvlJc w:val="left"/>
+      <w:pPr>
+        <w:ind w:left="3600" w:hanging="360"/>
+      </w:pPr>
+      <w:rPr>
+        <w:rFonts w:ascii="Wingdings" w:hAnsi="Wingdings" w:hint="default"/>
+      </w:rPr>
+    </w:lvl>
+    <w:lvl w:ilvl="3" w:tplc="100C0001" w:tentative="1">
+      <w:start w:val="1"/>
+      <w:numFmt w:val="bullet"/>
+      <w:lvlText w:val=""/>
+      <w:lvlJc w:val="left"/>
+      <w:pPr>
+        <w:ind w:left="4320" w:hanging="360"/>
+      </w:pPr>
+      <w:rPr>
+        <w:rFonts w:ascii="Symbol" w:hAnsi="Symbol" w:hint="default"/>
+      </w:rPr>
+    </w:lvl>
+    <w:lvl w:ilvl="4" w:tplc="100C0003" w:tentative="1">
+      <w:start w:val="1"/>
+      <w:numFmt w:val="bullet"/>
+      <w:lvlText w:val="o"/>
+      <w:lvlJc w:val="left"/>
+      <w:pPr>
+        <w:ind w:left="5040" w:hanging="360"/>
+      </w:pPr>
+      <w:rPr>
+        <w:rFonts w:ascii="Courier New" w:hAnsi="Courier New" w:cs="Courier New" w:hint="default"/>
+      </w:rPr>
+    </w:lvl>
+    <w:lvl w:ilvl="5" w:tplc="100C0005" w:tentative="1">
+      <w:start w:val="1"/>
+      <w:numFmt w:val="bullet"/>
+      <w:lvlText w:val=""/>
+      <w:lvlJc w:val="left"/>
+      <w:pPr>
+        <w:ind w:left="5760" w:hanging="360"/>
+      </w:pPr>
+      <w:rPr>
+        <w:rFonts w:ascii="Wingdings" w:hAnsi="Wingdings" w:hint="default"/>
+      </w:rPr>
+    </w:lvl>
+    <w:lvl w:ilvl="6" w:tplc="100C0001" w:tentative="1">
+      <w:start w:val="1"/>
+      <w:numFmt w:val="bullet"/>
+      <w:lvlText w:val=""/>
+      <w:lvlJc w:val="left"/>
+      <w:pPr>
+        <w:ind w:left="6480" w:hanging="360"/>
+      </w:pPr>
+      <w:rPr>
+        <w:rFonts w:ascii="Symbol" w:hAnsi="Symbol" w:hint="default"/>
+      </w:rPr>
+    </w:lvl>
+    <w:lvl w:ilvl="7" w:tplc="100C0003" w:tentative="1">
+      <w:start w:val="1"/>
+      <w:numFmt w:val="bullet"/>
+      <w:lvlText w:val="o"/>
+      <w:lvlJc w:val="left"/>
+      <w:pPr>
+        <w:ind w:left="7200" w:hanging="360"/>
+      </w:pPr>
+      <w:rPr>
+        <w:rFonts w:ascii="Courier New" w:hAnsi="Courier New" w:cs="Courier New" w:hint="default"/>
+      </w:rPr>
+    </w:lvl>
+    <w:lvl w:ilvl="8" w:tplc="100C0005" w:tentative="1">
+      <w:start w:val="1"/>
+      <w:numFmt w:val="bullet"/>
+      <w:lvlText w:val=""/>
+      <w:lvlJc w:val="left"/>
+      <w:pPr>
+        <w:ind w:left="7920" w:hanging="360"/>
+      </w:pPr>
+      <w:rPr>
+        <w:rFonts w:ascii="Wingdings" w:hAnsi="Wingdings" w:hint="default"/>
+      </w:rPr>
+    </w:lvl>
+  </w:abstractNum>
+  <w:abstractNum w:abstractNumId="10" w15:restartNumberingAfterBreak="0">
+    <w:nsid w:val="5B976FBD"/>
+    <w:multiLevelType w:val="multilevel"/>
+    <w:tmpl w:val="100C001F"/>
+    <w:lvl w:ilvl="0">
+      <w:start w:val="1"/>
+      <w:numFmt w:val="decimal"/>
+      <w:lvlText w:val="%1."/>
+      <w:lvlJc w:val="left"/>
+      <w:pPr>
+        <w:ind w:left="360" w:hanging="360"/>
+      </w:pPr>
+    </w:lvl>
+    <w:lvl w:ilvl="1">
+      <w:start w:val="1"/>
+      <w:numFmt w:val="decimal"/>
+      <w:lvlText w:val="%1.%2."/>
+      <w:lvlJc w:val="left"/>
+      <w:pPr>
+        <w:ind w:left="792" w:hanging="432"/>
+      </w:pPr>
+    </w:lvl>
+    <w:lvl w:ilvl="2">
+      <w:start w:val="1"/>
+      <w:numFmt w:val="decimal"/>
+      <w:lvlText w:val="%1.%2.%3."/>
+      <w:lvlJc w:val="left"/>
+      <w:pPr>
+        <w:ind w:left="1224" w:hanging="504"/>
+      </w:pPr>
+    </w:lvl>
+    <w:lvl w:ilvl="3">
+      <w:start w:val="1"/>
+      <w:numFmt w:val="decimal"/>
+      <w:lvlText w:val="%1.%2.%3.%4."/>
+      <w:lvlJc w:val="left"/>
+      <w:pPr>
+        <w:ind w:left="1728" w:hanging="648"/>
+      </w:pPr>
+    </w:lvl>
+    <w:lvl w:ilvl="4">
+      <w:start w:val="1"/>
+      <w:numFmt w:val="decimal"/>
+      <w:lvlText w:val="%1.%2.%3.%4.%5."/>
+      <w:lvlJc w:val="left"/>
+      <w:pPr>
+        <w:ind w:left="2232" w:hanging="792"/>
+      </w:pPr>
+    </w:lvl>
+    <w:lvl w:ilvl="5">
+      <w:start w:val="1"/>
+      <w:numFmt w:val="decimal"/>
+      <w:lvlText w:val="%1.%2.%3.%4.%5.%6."/>
+      <w:lvlJc w:val="left"/>
+      <w:pPr>
+        <w:ind w:left="2736" w:hanging="936"/>
+      </w:pPr>
+    </w:lvl>
+    <w:lvl w:ilvl="6">
+      <w:start w:val="1"/>
+      <w:numFmt w:val="decimal"/>
+      <w:lvlText w:val="%1.%2.%3.%4.%5.%6.%7."/>
+      <w:lvlJc w:val="left"/>
+      <w:pPr>
+        <w:ind w:left="3240" w:hanging="1080"/>
+      </w:pPr>
+    </w:lvl>
+    <w:lvl w:ilvl="7">
+      <w:start w:val="1"/>
+      <w:numFmt w:val="decimal"/>
+      <w:lvlText w:val="%1.%2.%3.%4.%5.%6.%7.%8."/>
+      <w:lvlJc w:val="left"/>
+      <w:pPr>
+        <w:ind w:left="3744" w:hanging="1224"/>
+      </w:pPr>
+    </w:lvl>
+    <w:lvl w:ilvl="8">
+      <w:start w:val="1"/>
+      <w:numFmt w:val="decimal"/>
+      <w:lvlText w:val="%1.%2.%3.%4.%5.%6.%7.%8.%9."/>
+      <w:lvlJc w:val="left"/>
+      <w:pPr>
+        <w:ind w:left="4320" w:hanging="1440"/>
+      </w:pPr>
+    </w:lvl>
+  </w:abstractNum>
+  <w:abstractNum w:abstractNumId="11" w15:restartNumberingAfterBreak="0">
     <w:nsid w:val="5C4E5FDB"/>
     <w:multiLevelType w:val="multilevel"/>
     <w:tmpl w:val="100C001F"/>
@@ -1257,11 +4976,632 @@
       </w:pPr>
     </w:lvl>
   </w:abstractNum>
+  <w:abstractNum w:abstractNumId="12" w15:restartNumberingAfterBreak="0">
+    <w:nsid w:val="5EED7225"/>
+    <w:multiLevelType w:val="multilevel"/>
+    <w:tmpl w:val="100C001F"/>
+    <w:lvl w:ilvl="0">
+      <w:start w:val="1"/>
+      <w:numFmt w:val="decimal"/>
+      <w:lvlText w:val="%1."/>
+      <w:lvlJc w:val="left"/>
+      <w:pPr>
+        <w:ind w:left="360" w:hanging="360"/>
+      </w:pPr>
+    </w:lvl>
+    <w:lvl w:ilvl="1">
+      <w:start w:val="1"/>
+      <w:numFmt w:val="decimal"/>
+      <w:lvlText w:val="%1.%2."/>
+      <w:lvlJc w:val="left"/>
+      <w:pPr>
+        <w:ind w:left="792" w:hanging="432"/>
+      </w:pPr>
+    </w:lvl>
+    <w:lvl w:ilvl="2">
+      <w:start w:val="1"/>
+      <w:numFmt w:val="decimal"/>
+      <w:lvlText w:val="%1.%2.%3."/>
+      <w:lvlJc w:val="left"/>
+      <w:pPr>
+        <w:ind w:left="1224" w:hanging="504"/>
+      </w:pPr>
+    </w:lvl>
+    <w:lvl w:ilvl="3">
+      <w:start w:val="1"/>
+      <w:numFmt w:val="decimal"/>
+      <w:lvlText w:val="%1.%2.%3.%4."/>
+      <w:lvlJc w:val="left"/>
+      <w:pPr>
+        <w:ind w:left="1728" w:hanging="648"/>
+      </w:pPr>
+    </w:lvl>
+    <w:lvl w:ilvl="4">
+      <w:start w:val="1"/>
+      <w:numFmt w:val="decimal"/>
+      <w:lvlText w:val="%1.%2.%3.%4.%5."/>
+      <w:lvlJc w:val="left"/>
+      <w:pPr>
+        <w:ind w:left="2232" w:hanging="792"/>
+      </w:pPr>
+    </w:lvl>
+    <w:lvl w:ilvl="5">
+      <w:start w:val="1"/>
+      <w:numFmt w:val="decimal"/>
+      <w:lvlText w:val="%1.%2.%3.%4.%5.%6."/>
+      <w:lvlJc w:val="left"/>
+      <w:pPr>
+        <w:ind w:left="2736" w:hanging="936"/>
+      </w:pPr>
+    </w:lvl>
+    <w:lvl w:ilvl="6">
+      <w:start w:val="1"/>
+      <w:numFmt w:val="decimal"/>
+      <w:lvlText w:val="%1.%2.%3.%4.%5.%6.%7."/>
+      <w:lvlJc w:val="left"/>
+      <w:pPr>
+        <w:ind w:left="3240" w:hanging="1080"/>
+      </w:pPr>
+    </w:lvl>
+    <w:lvl w:ilvl="7">
+      <w:start w:val="1"/>
+      <w:numFmt w:val="decimal"/>
+      <w:lvlText w:val="%1.%2.%3.%4.%5.%6.%7.%8."/>
+      <w:lvlJc w:val="left"/>
+      <w:pPr>
+        <w:ind w:left="3744" w:hanging="1224"/>
+      </w:pPr>
+    </w:lvl>
+    <w:lvl w:ilvl="8">
+      <w:start w:val="1"/>
+      <w:numFmt w:val="decimal"/>
+      <w:lvlText w:val="%1.%2.%3.%4.%5.%6.%7.%8.%9."/>
+      <w:lvlJc w:val="left"/>
+      <w:pPr>
+        <w:ind w:left="4320" w:hanging="1440"/>
+      </w:pPr>
+    </w:lvl>
+  </w:abstractNum>
+  <w:abstractNum w:abstractNumId="13" w15:restartNumberingAfterBreak="0">
+    <w:nsid w:val="63FC0FE9"/>
+    <w:multiLevelType w:val="hybridMultilevel"/>
+    <w:tmpl w:val="1AF803A2"/>
+    <w:lvl w:ilvl="0" w:tplc="100C0001">
+      <w:start w:val="1"/>
+      <w:numFmt w:val="bullet"/>
+      <w:lvlText w:val=""/>
+      <w:lvlJc w:val="left"/>
+      <w:pPr>
+        <w:ind w:left="1800" w:hanging="360"/>
+      </w:pPr>
+      <w:rPr>
+        <w:rFonts w:ascii="Symbol" w:hAnsi="Symbol" w:hint="default"/>
+      </w:rPr>
+    </w:lvl>
+    <w:lvl w:ilvl="1" w:tplc="100C0003" w:tentative="1">
+      <w:start w:val="1"/>
+      <w:numFmt w:val="bullet"/>
+      <w:lvlText w:val="o"/>
+      <w:lvlJc w:val="left"/>
+      <w:pPr>
+        <w:ind w:left="2520" w:hanging="360"/>
+      </w:pPr>
+      <w:rPr>
+        <w:rFonts w:ascii="Courier New" w:hAnsi="Courier New" w:cs="Courier New" w:hint="default"/>
+      </w:rPr>
+    </w:lvl>
+    <w:lvl w:ilvl="2" w:tplc="100C0005" w:tentative="1">
+      <w:start w:val="1"/>
+      <w:numFmt w:val="bullet"/>
+      <w:lvlText w:val=""/>
+      <w:lvlJc w:val="left"/>
+      <w:pPr>
+        <w:ind w:left="3240" w:hanging="360"/>
+      </w:pPr>
+      <w:rPr>
+        <w:rFonts w:ascii="Wingdings" w:hAnsi="Wingdings" w:hint="default"/>
+      </w:rPr>
+    </w:lvl>
+    <w:lvl w:ilvl="3" w:tplc="100C0001" w:tentative="1">
+      <w:start w:val="1"/>
+      <w:numFmt w:val="bullet"/>
+      <w:lvlText w:val=""/>
+      <w:lvlJc w:val="left"/>
+      <w:pPr>
+        <w:ind w:left="3960" w:hanging="360"/>
+      </w:pPr>
+      <w:rPr>
+        <w:rFonts w:ascii="Symbol" w:hAnsi="Symbol" w:hint="default"/>
+      </w:rPr>
+    </w:lvl>
+    <w:lvl w:ilvl="4" w:tplc="100C0003" w:tentative="1">
+      <w:start w:val="1"/>
+      <w:numFmt w:val="bullet"/>
+      <w:lvlText w:val="o"/>
+      <w:lvlJc w:val="left"/>
+      <w:pPr>
+        <w:ind w:left="4680" w:hanging="360"/>
+      </w:pPr>
+      <w:rPr>
+        <w:rFonts w:ascii="Courier New" w:hAnsi="Courier New" w:cs="Courier New" w:hint="default"/>
+      </w:rPr>
+    </w:lvl>
+    <w:lvl w:ilvl="5" w:tplc="100C0005" w:tentative="1">
+      <w:start w:val="1"/>
+      <w:numFmt w:val="bullet"/>
+      <w:lvlText w:val=""/>
+      <w:lvlJc w:val="left"/>
+      <w:pPr>
+        <w:ind w:left="5400" w:hanging="360"/>
+      </w:pPr>
+      <w:rPr>
+        <w:rFonts w:ascii="Wingdings" w:hAnsi="Wingdings" w:hint="default"/>
+      </w:rPr>
+    </w:lvl>
+    <w:lvl w:ilvl="6" w:tplc="100C0001" w:tentative="1">
+      <w:start w:val="1"/>
+      <w:numFmt w:val="bullet"/>
+      <w:lvlText w:val=""/>
+      <w:lvlJc w:val="left"/>
+      <w:pPr>
+        <w:ind w:left="6120" w:hanging="360"/>
+      </w:pPr>
+      <w:rPr>
+        <w:rFonts w:ascii="Symbol" w:hAnsi="Symbol" w:hint="default"/>
+      </w:rPr>
+    </w:lvl>
+    <w:lvl w:ilvl="7" w:tplc="100C0003" w:tentative="1">
+      <w:start w:val="1"/>
+      <w:numFmt w:val="bullet"/>
+      <w:lvlText w:val="o"/>
+      <w:lvlJc w:val="left"/>
+      <w:pPr>
+        <w:ind w:left="6840" w:hanging="360"/>
+      </w:pPr>
+      <w:rPr>
+        <w:rFonts w:ascii="Courier New" w:hAnsi="Courier New" w:cs="Courier New" w:hint="default"/>
+      </w:rPr>
+    </w:lvl>
+    <w:lvl w:ilvl="8" w:tplc="100C0005" w:tentative="1">
+      <w:start w:val="1"/>
+      <w:numFmt w:val="bullet"/>
+      <w:lvlText w:val=""/>
+      <w:lvlJc w:val="left"/>
+      <w:pPr>
+        <w:ind w:left="7560" w:hanging="360"/>
+      </w:pPr>
+      <w:rPr>
+        <w:rFonts w:ascii="Wingdings" w:hAnsi="Wingdings" w:hint="default"/>
+      </w:rPr>
+    </w:lvl>
+  </w:abstractNum>
+  <w:abstractNum w:abstractNumId="14" w15:restartNumberingAfterBreak="0">
+    <w:nsid w:val="6F9B6158"/>
+    <w:multiLevelType w:val="multilevel"/>
+    <w:tmpl w:val="100C001F"/>
+    <w:lvl w:ilvl="0">
+      <w:start w:val="1"/>
+      <w:numFmt w:val="decimal"/>
+      <w:lvlText w:val="%1."/>
+      <w:lvlJc w:val="left"/>
+      <w:pPr>
+        <w:ind w:left="360" w:hanging="360"/>
+      </w:pPr>
+    </w:lvl>
+    <w:lvl w:ilvl="1">
+      <w:start w:val="1"/>
+      <w:numFmt w:val="decimal"/>
+      <w:lvlText w:val="%1.%2."/>
+      <w:lvlJc w:val="left"/>
+      <w:pPr>
+        <w:ind w:left="792" w:hanging="432"/>
+      </w:pPr>
+    </w:lvl>
+    <w:lvl w:ilvl="2">
+      <w:start w:val="1"/>
+      <w:numFmt w:val="decimal"/>
+      <w:lvlText w:val="%1.%2.%3."/>
+      <w:lvlJc w:val="left"/>
+      <w:pPr>
+        <w:ind w:left="1224" w:hanging="504"/>
+      </w:pPr>
+    </w:lvl>
+    <w:lvl w:ilvl="3">
+      <w:start w:val="1"/>
+      <w:numFmt w:val="decimal"/>
+      <w:lvlText w:val="%1.%2.%3.%4."/>
+      <w:lvlJc w:val="left"/>
+      <w:pPr>
+        <w:ind w:left="1728" w:hanging="648"/>
+      </w:pPr>
+    </w:lvl>
+    <w:lvl w:ilvl="4">
+      <w:start w:val="1"/>
+      <w:numFmt w:val="decimal"/>
+      <w:lvlText w:val="%1.%2.%3.%4.%5."/>
+      <w:lvlJc w:val="left"/>
+      <w:pPr>
+        <w:ind w:left="2232" w:hanging="792"/>
+      </w:pPr>
+    </w:lvl>
+    <w:lvl w:ilvl="5">
+      <w:start w:val="1"/>
+      <w:numFmt w:val="decimal"/>
+      <w:lvlText w:val="%1.%2.%3.%4.%5.%6."/>
+      <w:lvlJc w:val="left"/>
+      <w:pPr>
+        <w:ind w:left="2736" w:hanging="936"/>
+      </w:pPr>
+    </w:lvl>
+    <w:lvl w:ilvl="6">
+      <w:start w:val="1"/>
+      <w:numFmt w:val="decimal"/>
+      <w:lvlText w:val="%1.%2.%3.%4.%5.%6.%7."/>
+      <w:lvlJc w:val="left"/>
+      <w:pPr>
+        <w:ind w:left="3240" w:hanging="1080"/>
+      </w:pPr>
+    </w:lvl>
+    <w:lvl w:ilvl="7">
+      <w:start w:val="1"/>
+      <w:numFmt w:val="decimal"/>
+      <w:lvlText w:val="%1.%2.%3.%4.%5.%6.%7.%8."/>
+      <w:lvlJc w:val="left"/>
+      <w:pPr>
+        <w:ind w:left="3744" w:hanging="1224"/>
+      </w:pPr>
+    </w:lvl>
+    <w:lvl w:ilvl="8">
+      <w:start w:val="1"/>
+      <w:numFmt w:val="decimal"/>
+      <w:lvlText w:val="%1.%2.%3.%4.%5.%6.%7.%8.%9."/>
+      <w:lvlJc w:val="left"/>
+      <w:pPr>
+        <w:ind w:left="4320" w:hanging="1440"/>
+      </w:pPr>
+    </w:lvl>
+  </w:abstractNum>
+  <w:abstractNum w:abstractNumId="15" w15:restartNumberingAfterBreak="0">
+    <w:nsid w:val="744D7ADC"/>
+    <w:multiLevelType w:val="multilevel"/>
+    <w:tmpl w:val="100C001F"/>
+    <w:lvl w:ilvl="0">
+      <w:start w:val="1"/>
+      <w:numFmt w:val="decimal"/>
+      <w:lvlText w:val="%1."/>
+      <w:lvlJc w:val="left"/>
+      <w:pPr>
+        <w:ind w:left="360" w:hanging="360"/>
+      </w:pPr>
+    </w:lvl>
+    <w:lvl w:ilvl="1">
+      <w:start w:val="1"/>
+      <w:numFmt w:val="decimal"/>
+      <w:lvlText w:val="%1.%2."/>
+      <w:lvlJc w:val="left"/>
+      <w:pPr>
+        <w:ind w:left="792" w:hanging="432"/>
+      </w:pPr>
+    </w:lvl>
+    <w:lvl w:ilvl="2">
+      <w:start w:val="1"/>
+      <w:numFmt w:val="decimal"/>
+      <w:lvlText w:val="%1.%2.%3."/>
+      <w:lvlJc w:val="left"/>
+      <w:pPr>
+        <w:ind w:left="1224" w:hanging="504"/>
+      </w:pPr>
+    </w:lvl>
+    <w:lvl w:ilvl="3">
+      <w:start w:val="1"/>
+      <w:numFmt w:val="decimal"/>
+      <w:lvlText w:val="%1.%2.%3.%4."/>
+      <w:lvlJc w:val="left"/>
+      <w:pPr>
+        <w:ind w:left="1728" w:hanging="648"/>
+      </w:pPr>
+    </w:lvl>
+    <w:lvl w:ilvl="4">
+      <w:start w:val="1"/>
+      <w:numFmt w:val="decimal"/>
+      <w:lvlText w:val="%1.%2.%3.%4.%5."/>
+      <w:lvlJc w:val="left"/>
+      <w:pPr>
+        <w:ind w:left="2232" w:hanging="792"/>
+      </w:pPr>
+    </w:lvl>
+    <w:lvl w:ilvl="5">
+      <w:start w:val="1"/>
+      <w:numFmt w:val="decimal"/>
+      <w:lvlText w:val="%1.%2.%3.%4.%5.%6."/>
+      <w:lvlJc w:val="left"/>
+      <w:pPr>
+        <w:ind w:left="2736" w:hanging="936"/>
+      </w:pPr>
+    </w:lvl>
+    <w:lvl w:ilvl="6">
+      <w:start w:val="1"/>
+      <w:numFmt w:val="decimal"/>
+      <w:lvlText w:val="%1.%2.%3.%4.%5.%6.%7."/>
+      <w:lvlJc w:val="left"/>
+      <w:pPr>
+        <w:ind w:left="3240" w:hanging="1080"/>
+      </w:pPr>
+    </w:lvl>
+    <w:lvl w:ilvl="7">
+      <w:start w:val="1"/>
+      <w:numFmt w:val="decimal"/>
+      <w:lvlText w:val="%1.%2.%3.%4.%5.%6.%7.%8."/>
+      <w:lvlJc w:val="left"/>
+      <w:pPr>
+        <w:ind w:left="3744" w:hanging="1224"/>
+      </w:pPr>
+    </w:lvl>
+    <w:lvl w:ilvl="8">
+      <w:start w:val="1"/>
+      <w:numFmt w:val="decimal"/>
+      <w:lvlText w:val="%1.%2.%3.%4.%5.%6.%7.%8.%9."/>
+      <w:lvlJc w:val="left"/>
+      <w:pPr>
+        <w:ind w:left="4320" w:hanging="1440"/>
+      </w:pPr>
+    </w:lvl>
+  </w:abstractNum>
+  <w:abstractNum w:abstractNumId="16" w15:restartNumberingAfterBreak="0">
+    <w:nsid w:val="74536BBF"/>
+    <w:multiLevelType w:val="hybridMultilevel"/>
+    <w:tmpl w:val="8BBAE450"/>
+    <w:lvl w:ilvl="0" w:tplc="100C0001">
+      <w:start w:val="1"/>
+      <w:numFmt w:val="bullet"/>
+      <w:lvlText w:val=""/>
+      <w:lvlJc w:val="left"/>
+      <w:pPr>
+        <w:ind w:left="1440" w:hanging="360"/>
+      </w:pPr>
+      <w:rPr>
+        <w:rFonts w:ascii="Symbol" w:hAnsi="Symbol" w:hint="default"/>
+      </w:rPr>
+    </w:lvl>
+    <w:lvl w:ilvl="1" w:tplc="100C0003" w:tentative="1">
+      <w:start w:val="1"/>
+      <w:numFmt w:val="bullet"/>
+      <w:lvlText w:val="o"/>
+      <w:lvlJc w:val="left"/>
+      <w:pPr>
+        <w:ind w:left="2160" w:hanging="360"/>
+      </w:pPr>
+      <w:rPr>
+        <w:rFonts w:ascii="Courier New" w:hAnsi="Courier New" w:cs="Courier New" w:hint="default"/>
+      </w:rPr>
+    </w:lvl>
+    <w:lvl w:ilvl="2" w:tplc="100C0005" w:tentative="1">
+      <w:start w:val="1"/>
+      <w:numFmt w:val="bullet"/>
+      <w:lvlText w:val=""/>
+      <w:lvlJc w:val="left"/>
+      <w:pPr>
+        <w:ind w:left="2880" w:hanging="360"/>
+      </w:pPr>
+      <w:rPr>
+        <w:rFonts w:ascii="Wingdings" w:hAnsi="Wingdings" w:hint="default"/>
+      </w:rPr>
+    </w:lvl>
+    <w:lvl w:ilvl="3" w:tplc="100C0001" w:tentative="1">
+      <w:start w:val="1"/>
+      <w:numFmt w:val="bullet"/>
+      <w:lvlText w:val=""/>
+      <w:lvlJc w:val="left"/>
+      <w:pPr>
+        <w:ind w:left="3600" w:hanging="360"/>
+      </w:pPr>
+      <w:rPr>
+        <w:rFonts w:ascii="Symbol" w:hAnsi="Symbol" w:hint="default"/>
+      </w:rPr>
+    </w:lvl>
+    <w:lvl w:ilvl="4" w:tplc="100C0003" w:tentative="1">
+      <w:start w:val="1"/>
+      <w:numFmt w:val="bullet"/>
+      <w:lvlText w:val="o"/>
+      <w:lvlJc w:val="left"/>
+      <w:pPr>
+        <w:ind w:left="4320" w:hanging="360"/>
+      </w:pPr>
+      <w:rPr>
+        <w:rFonts w:ascii="Courier New" w:hAnsi="Courier New" w:cs="Courier New" w:hint="default"/>
+      </w:rPr>
+    </w:lvl>
+    <w:lvl w:ilvl="5" w:tplc="100C0005" w:tentative="1">
+      <w:start w:val="1"/>
+      <w:numFmt w:val="bullet"/>
+      <w:lvlText w:val=""/>
+      <w:lvlJc w:val="left"/>
+      <w:pPr>
+        <w:ind w:left="5040" w:hanging="360"/>
+      </w:pPr>
+      <w:rPr>
+        <w:rFonts w:ascii="Wingdings" w:hAnsi="Wingdings" w:hint="default"/>
+      </w:rPr>
+    </w:lvl>
+    <w:lvl w:ilvl="6" w:tplc="100C0001" w:tentative="1">
+      <w:start w:val="1"/>
+      <w:numFmt w:val="bullet"/>
+      <w:lvlText w:val=""/>
+      <w:lvlJc w:val="left"/>
+      <w:pPr>
+        <w:ind w:left="5760" w:hanging="360"/>
+      </w:pPr>
+      <w:rPr>
+        <w:rFonts w:ascii="Symbol" w:hAnsi="Symbol" w:hint="default"/>
+      </w:rPr>
+    </w:lvl>
+    <w:lvl w:ilvl="7" w:tplc="100C0003" w:tentative="1">
+      <w:start w:val="1"/>
+      <w:numFmt w:val="bullet"/>
+      <w:lvlText w:val="o"/>
+      <w:lvlJc w:val="left"/>
+      <w:pPr>
+        <w:ind w:left="6480" w:hanging="360"/>
+      </w:pPr>
+      <w:rPr>
+        <w:rFonts w:ascii="Courier New" w:hAnsi="Courier New" w:cs="Courier New" w:hint="default"/>
+      </w:rPr>
+    </w:lvl>
+    <w:lvl w:ilvl="8" w:tplc="100C0005" w:tentative="1">
+      <w:start w:val="1"/>
+      <w:numFmt w:val="bullet"/>
+      <w:lvlText w:val=""/>
+      <w:lvlJc w:val="left"/>
+      <w:pPr>
+        <w:ind w:left="7200" w:hanging="360"/>
+      </w:pPr>
+      <w:rPr>
+        <w:rFonts w:ascii="Wingdings" w:hAnsi="Wingdings" w:hint="default"/>
+      </w:rPr>
+    </w:lvl>
+  </w:abstractNum>
+  <w:abstractNum w:abstractNumId="17" w15:restartNumberingAfterBreak="0">
+    <w:nsid w:val="768527E5"/>
+    <w:multiLevelType w:val="multilevel"/>
+    <w:tmpl w:val="100C001F"/>
+    <w:lvl w:ilvl="0">
+      <w:start w:val="1"/>
+      <w:numFmt w:val="decimal"/>
+      <w:lvlText w:val="%1."/>
+      <w:lvlJc w:val="left"/>
+      <w:pPr>
+        <w:ind w:left="360" w:hanging="360"/>
+      </w:pPr>
+    </w:lvl>
+    <w:lvl w:ilvl="1">
+      <w:start w:val="1"/>
+      <w:numFmt w:val="decimal"/>
+      <w:lvlText w:val="%1.%2."/>
+      <w:lvlJc w:val="left"/>
+      <w:pPr>
+        <w:ind w:left="792" w:hanging="432"/>
+      </w:pPr>
+    </w:lvl>
+    <w:lvl w:ilvl="2">
+      <w:start w:val="1"/>
+      <w:numFmt w:val="decimal"/>
+      <w:lvlText w:val="%1.%2.%3."/>
+      <w:lvlJc w:val="left"/>
+      <w:pPr>
+        <w:ind w:left="1224" w:hanging="504"/>
+      </w:pPr>
+    </w:lvl>
+    <w:lvl w:ilvl="3">
+      <w:start w:val="1"/>
+      <w:numFmt w:val="decimal"/>
+      <w:lvlText w:val="%1.%2.%3.%4."/>
+      <w:lvlJc w:val="left"/>
+      <w:pPr>
+        <w:ind w:left="1728" w:hanging="648"/>
+      </w:pPr>
+    </w:lvl>
+    <w:lvl w:ilvl="4">
+      <w:start w:val="1"/>
+      <w:numFmt w:val="decimal"/>
+      <w:lvlText w:val="%1.%2.%3.%4.%5."/>
+      <w:lvlJc w:val="left"/>
+      <w:pPr>
+        <w:ind w:left="2232" w:hanging="792"/>
+      </w:pPr>
+    </w:lvl>
+    <w:lvl w:ilvl="5">
+      <w:start w:val="1"/>
+      <w:numFmt w:val="decimal"/>
+      <w:lvlText w:val="%1.%2.%3.%4.%5.%6."/>
+      <w:lvlJc w:val="left"/>
+      <w:pPr>
+        <w:ind w:left="2736" w:hanging="936"/>
+      </w:pPr>
+    </w:lvl>
+    <w:lvl w:ilvl="6">
+      <w:start w:val="1"/>
+      <w:numFmt w:val="decimal"/>
+      <w:lvlText w:val="%1.%2.%3.%4.%5.%6.%7."/>
+      <w:lvlJc w:val="left"/>
+      <w:pPr>
+        <w:ind w:left="3240" w:hanging="1080"/>
+      </w:pPr>
+    </w:lvl>
+    <w:lvl w:ilvl="7">
+      <w:start w:val="1"/>
+      <w:numFmt w:val="decimal"/>
+      <w:lvlText w:val="%1.%2.%3.%4.%5.%6.%7.%8."/>
+      <w:lvlJc w:val="left"/>
+      <w:pPr>
+        <w:ind w:left="3744" w:hanging="1224"/>
+      </w:pPr>
+    </w:lvl>
+    <w:lvl w:ilvl="8">
+      <w:start w:val="1"/>
+      <w:numFmt w:val="decimal"/>
+      <w:lvlText w:val="%1.%2.%3.%4.%5.%6.%7.%8.%9."/>
+      <w:lvlJc w:val="left"/>
+      <w:pPr>
+        <w:ind w:left="4320" w:hanging="1440"/>
+      </w:pPr>
+    </w:lvl>
+  </w:abstractNum>
   <w:num w:numId="1">
+    <w:abstractNumId w:val="7"/>
+  </w:num>
+  <w:num w:numId="2">
+    <w:abstractNumId w:val="11"/>
+  </w:num>
+  <w:num w:numId="3">
+    <w:abstractNumId w:val="5"/>
+  </w:num>
+  <w:num w:numId="4">
+    <w:abstractNumId w:val="1"/>
+  </w:num>
+  <w:num w:numId="5">
+    <w:abstractNumId w:val="6"/>
+  </w:num>
+  <w:num w:numId="6">
+    <w:abstractNumId w:val="14"/>
+  </w:num>
+  <w:num w:numId="7">
+    <w:abstractNumId w:val="10"/>
+  </w:num>
+  <w:num w:numId="8">
+    <w:abstractNumId w:val="12"/>
+  </w:num>
+  <w:num w:numId="9">
+    <w:abstractNumId w:val="2"/>
+  </w:num>
+  <w:num w:numId="10">
+    <w:abstractNumId w:val="8"/>
+  </w:num>
+  <w:num w:numId="11">
+    <w:abstractNumId w:val="11"/>
+  </w:num>
+  <w:num w:numId="12">
     <w:abstractNumId w:val="0"/>
   </w:num>
-  <w:num w:numId="2">
-    <w:abstractNumId w:val="1"/>
+  <w:num w:numId="13">
+    <w:abstractNumId w:val="3"/>
+  </w:num>
+  <w:num w:numId="14">
+    <w:abstractNumId w:val="15"/>
+  </w:num>
+  <w:num w:numId="15">
+    <w:abstractNumId w:val="17"/>
+  </w:num>
+  <w:num w:numId="16">
+    <w:abstractNumId w:val="4"/>
+  </w:num>
+  <w:num w:numId="17">
+    <w:abstractNumId w:val="13"/>
+  </w:num>
+  <w:num w:numId="18">
+    <w:abstractNumId w:val="9"/>
+  </w:num>
+  <w:num w:numId="19">
+    <w:abstractNumId w:val="16"/>
   </w:num>
 </w:numbering>
 </file>
@@ -1700,7 +6040,7 @@
     <w:uiPriority w:val="9"/>
     <w:unhideWhenUsed/>
     <w:qFormat/>
-    <w:rsid w:val="00A60E20"/>
+    <w:rsid w:val="00A34844"/>
     <w:pPr>
       <w:keepNext/>
       <w:keepLines/>
@@ -1710,7 +6050,7 @@
     <w:rPr>
       <w:rFonts w:asciiTheme="majorHAnsi" w:eastAsiaTheme="majorEastAsia" w:hAnsiTheme="majorHAnsi" w:cstheme="majorBidi"/>
       <w:b/>
-      <w:sz w:val="26"/>
+      <w:sz w:val="28"/>
       <w:szCs w:val="26"/>
       <w:u w:val="single"/>
     </w:rPr>
@@ -1718,7 +6058,6 @@
   <w:style w:type="character" w:default="1" w:styleId="Policepardfaut">
     <w:name w:val="Default Paragraph Font"/>
     <w:uiPriority w:val="1"/>
-    <w:semiHidden/>
     <w:unhideWhenUsed/>
   </w:style>
   <w:style w:type="table" w:default="1" w:styleId="TableauNormal">
@@ -1748,7 +6087,6 @@
     <w:next w:val="Normal"/>
     <w:autoRedefine/>
     <w:uiPriority w:val="39"/>
-    <w:semiHidden/>
     <w:unhideWhenUsed/>
     <w:rsid w:val="00536121"/>
     <w:pPr>
@@ -1858,14 +6196,78 @@
     <w:basedOn w:val="Policepardfaut"/>
     <w:link w:val="Titre2"/>
     <w:uiPriority w:val="9"/>
-    <w:rsid w:val="00A60E20"/>
+    <w:rsid w:val="00A34844"/>
     <w:rPr>
       <w:rFonts w:asciiTheme="majorHAnsi" w:eastAsiaTheme="majorEastAsia" w:hAnsiTheme="majorHAnsi" w:cstheme="majorBidi"/>
       <w:b/>
-      <w:sz w:val="26"/>
+      <w:sz w:val="28"/>
       <w:szCs w:val="26"/>
       <w:u w:val="single"/>
       <w:lang w:val="fr-FR" w:eastAsia="fr-FR"/>
+    </w:rPr>
+  </w:style>
+  <w:style w:type="paragraph" w:styleId="Sansinterligne">
+    <w:name w:val="No Spacing"/>
+    <w:uiPriority w:val="1"/>
+    <w:qFormat/>
+    <w:rsid w:val="00417DCA"/>
+    <w:pPr>
+      <w:spacing w:after="0" w:line="240" w:lineRule="auto"/>
+    </w:pPr>
+    <w:rPr>
+      <w:rFonts w:ascii="Arial" w:eastAsia="Times New Roman" w:hAnsi="Arial" w:cs="Times New Roman"/>
+      <w:sz w:val="24"/>
+      <w:szCs w:val="20"/>
+      <w:lang w:val="fr-FR" w:eastAsia="fr-FR"/>
+    </w:rPr>
+  </w:style>
+  <w:style w:type="table" w:styleId="Grilledutableau">
+    <w:name w:val="Table Grid"/>
+    <w:basedOn w:val="TableauNormal"/>
+    <w:uiPriority w:val="39"/>
+    <w:rsid w:val="006D1F7A"/>
+    <w:pPr>
+      <w:spacing w:after="0" w:line="240" w:lineRule="auto"/>
+    </w:pPr>
+    <w:tblPr>
+      <w:tblBorders>
+        <w:top w:val="single" w:sz="4" w:space="0" w:color="auto"/>
+        <w:left w:val="single" w:sz="4" w:space="0" w:color="auto"/>
+        <w:bottom w:val="single" w:sz="4" w:space="0" w:color="auto"/>
+        <w:right w:val="single" w:sz="4" w:space="0" w:color="auto"/>
+        <w:insideH w:val="single" w:sz="4" w:space="0" w:color="auto"/>
+        <w:insideV w:val="single" w:sz="4" w:space="0" w:color="auto"/>
+      </w:tblBorders>
+    </w:tblPr>
+  </w:style>
+  <w:style w:type="paragraph" w:styleId="En-ttedetabledesmatires">
+    <w:name w:val="TOC Heading"/>
+    <w:basedOn w:val="Titre1"/>
+    <w:next w:val="Normal"/>
+    <w:uiPriority w:val="39"/>
+    <w:unhideWhenUsed/>
+    <w:qFormat/>
+    <w:rsid w:val="00472700"/>
+    <w:pPr>
+      <w:spacing w:line="259" w:lineRule="auto"/>
+      <w:outlineLvl w:val="9"/>
+    </w:pPr>
+    <w:rPr>
+      <w:b w:val="0"/>
+      <w:color w:val="2E74B5" w:themeColor="accent1" w:themeShade="BF"/>
+      <w:u w:val="none"/>
+      <w:lang w:val="fr-CH" w:eastAsia="fr-CH"/>
+    </w:rPr>
+  </w:style>
+  <w:style w:type="character" w:styleId="Lienhypertexte">
+    <w:name w:val="Hyperlink"/>
+    <w:basedOn w:val="Policepardfaut"/>
+    <w:uiPriority w:val="99"/>
+    <w:unhideWhenUsed/>
+    <w:rsid w:val="00472700"/>
+    <w:rPr>
+      <w:color w:val="0563C1" w:themeColor="hyperlink"/>
+      <w:u w:val="single"/>
     </w:rPr>
   </w:style>
 </w:styles>

</xml_diff>

<commit_message>
Stratégie de test Update
</commit_message>
<xml_diff>
--- a/doc/Documentation de projet.docx
+++ b/doc/Documentation de projet.docx
@@ -332,21 +332,12 @@
                               </w:rPr>
                               <w:t xml:space="preserve">       </w:t>
                             </w:r>
-                            <w:proofErr w:type="spellStart"/>
                             <w:r>
                               <w:rPr>
                                 <w:i w:val="0"/>
                                 <w:color w:val="auto"/>
                               </w:rPr>
-                              <w:t>Grossmann</w:t>
-                            </w:r>
-                            <w:proofErr w:type="spellEnd"/>
-                            <w:r>
-                              <w:rPr>
-                                <w:i w:val="0"/>
-                                <w:color w:val="auto"/>
-                              </w:rPr>
-                              <w:t xml:space="preserve"> Thomas</w:t>
+                              <w:t>Grossmann Thomas</w:t>
                             </w:r>
                           </w:p>
                           <w:p>
@@ -789,7 +780,11 @@
     <w:sdt>
       <w:sdtPr>
         <w:rPr>
-          <w:lang w:val="fr-FR"/>
+          <w:rFonts w:ascii="Arial" w:eastAsia="Times New Roman" w:hAnsi="Arial" w:cs="Times New Roman"/>
+          <w:color w:val="auto"/>
+          <w:sz w:val="24"/>
+          <w:szCs w:val="20"/>
+          <w:lang w:val="fr-FR" w:eastAsia="fr-FR"/>
         </w:rPr>
         <w:id w:val="858933691"/>
         <w:docPartObj>
@@ -799,13 +794,8 @@
       </w:sdtPr>
       <w:sdtEndPr>
         <w:rPr>
-          <w:rFonts w:ascii="Arial" w:eastAsia="Times New Roman" w:hAnsi="Arial" w:cs="Times New Roman"/>
           <w:b/>
           <w:bCs/>
-          <w:color w:val="auto"/>
-          <w:sz w:val="24"/>
-          <w:szCs w:val="20"/>
-          <w:lang w:eastAsia="fr-FR"/>
         </w:rPr>
       </w:sdtEndPr>
       <w:sdtContent>
@@ -1422,20 +1412,13 @@
       </w:r>
       <w:bookmarkEnd w:id="1"/>
     </w:p>
+    <w:p/>
     <w:p>
       <w:pPr>
         <w:ind w:left="360" w:firstLine="360"/>
       </w:pPr>
       <w:r>
-        <w:t xml:space="preserve">Le programme est codé en </w:t>
-      </w:r>
-      <w:proofErr w:type="spellStart"/>
-      <w:r>
-        <w:t>language</w:t>
-      </w:r>
-      <w:proofErr w:type="spellEnd"/>
-      <w:r>
-        <w:t xml:space="preserve"> C. </w:t>
+        <w:t xml:space="preserve">Le programme est codé en language C. </w:t>
       </w:r>
     </w:p>
     <w:p>
@@ -1844,7 +1827,6 @@
               <w:rPr>
                 <w:lang w:val="fr-CH"/>
               </w:rPr>
-              <w:lastRenderedPageBreak/>
               <w:t>Action</w:t>
             </w:r>
           </w:p>
@@ -3280,6 +3262,7 @@
       </w:r>
       <w:bookmarkEnd w:id="5"/>
     </w:p>
+    <w:p/>
     <w:p>
       <w:pPr>
         <w:rPr>
@@ -3357,6 +3340,13 @@
           <w:sz w:val="28"/>
           <w:lang w:val="fr-CH"/>
         </w:rPr>
+        <w:t xml:space="preserve">le </w:t>
+      </w:r>
+      <w:r>
+        <w:rPr>
+          <w:sz w:val="28"/>
+          <w:lang w:val="fr-CH"/>
+        </w:rPr>
         <w:t>programme</w:t>
       </w:r>
       <w:r>
@@ -3428,6 +3418,13 @@
           <w:sz w:val="28"/>
           <w:lang w:val="fr-CH"/>
         </w:rPr>
+        <w:t xml:space="preserve">Tout au long de la programmation je testerai unitairement chaque élément avant de passer à la suite. </w:t>
+      </w:r>
+      <w:r>
+        <w:rPr>
+          <w:sz w:val="28"/>
+          <w:lang w:val="fr-CH"/>
+        </w:rPr>
         <w:t xml:space="preserve">Pour </w:t>
       </w:r>
       <w:r>
@@ -3435,30 +3432,28 @@
           <w:sz w:val="28"/>
           <w:lang w:val="fr-CH"/>
         </w:rPr>
-        <w:t>effectuer les tests du code</w:t>
+        <w:t xml:space="preserve">effectuer les tests </w:t>
       </w:r>
       <w:r>
         <w:rPr>
           <w:sz w:val="28"/>
           <w:lang w:val="fr-CH"/>
         </w:rPr>
-        <w:t xml:space="preserve"> je m’appuierai sur le débugger de </w:t>
+        <w:t xml:space="preserve">fonctionnels </w:t>
       </w:r>
-      <w:proofErr w:type="spellStart"/>
       <w:r>
         <w:rPr>
           <w:sz w:val="28"/>
           <w:lang w:val="fr-CH"/>
         </w:rPr>
-        <w:t>CLion</w:t>
+        <w:t>du code</w:t>
       </w:r>
-      <w:proofErr w:type="spellEnd"/>
       <w:r>
         <w:rPr>
           <w:sz w:val="28"/>
           <w:lang w:val="fr-CH"/>
         </w:rPr>
-        <w:t>.</w:t>
+        <w:t xml:space="preserve"> je m’appuierai sur le débugger de CLion.</w:t>
       </w:r>
       <w:r>
         <w:rPr>
@@ -3487,6 +3482,13 @@
           <w:lang w:val="fr-CH"/>
         </w:rPr>
         <w:t>itHub pour faciliter les tests.</w:t>
+      </w:r>
+      <w:r>
+        <w:rPr>
+          <w:sz w:val="28"/>
+          <w:lang w:val="fr-CH"/>
+        </w:rPr>
+        <w:t xml:space="preserve"> Aucun test de performances n’est prévu.</w:t>
       </w:r>
     </w:p>
     <w:p>
@@ -3655,6 +3657,45 @@
             </w:r>
             <w:r>
               <w:t>tratégie de test validée par le chef de projet</w:t>
+            </w:r>
+          </w:p>
+        </w:tc>
+      </w:tr>
+      <w:tr>
+        <w:trPr>
+          <w:trHeight w:val="414"/>
+        </w:trPr>
+        <w:tc>
+          <w:tcPr>
+            <w:tcW w:w="1271" w:type="dxa"/>
+          </w:tcPr>
+          <w:p>
+            <w:pPr>
+              <w:rPr>
+                <w:lang w:val="fr-CH"/>
+              </w:rPr>
+            </w:pPr>
+            <w:r>
+              <w:rPr>
+                <w:lang w:val="fr-CH"/>
+              </w:rPr>
+              <w:lastRenderedPageBreak/>
+              <w:t>18.03.2019</w:t>
+            </w:r>
+          </w:p>
+        </w:tc>
+        <w:tc>
+          <w:tcPr>
+            <w:tcW w:w="8125" w:type="dxa"/>
+          </w:tcPr>
+          <w:p>
+            <w:pPr>
+              <w:tabs>
+                <w:tab w:val="left" w:pos="5564"/>
+              </w:tabs>
+            </w:pPr>
+            <w:r>
+              <w:t>Stratégie de test mise à jour avec les types et niveaux de tests</w:t>
             </w:r>
             <w:bookmarkStart w:id="7" w:name="_GoBack"/>
             <w:bookmarkEnd w:id="7"/>
@@ -3718,13 +3759,8 @@
       </w:pBdr>
     </w:pPr>
     <w:r>
-      <w:t xml:space="preserve">Thomas </w:t>
+      <w:t>Thomas Grossmann</w:t>
     </w:r>
-    <w:proofErr w:type="spellStart"/>
-    <w:r>
-      <w:t>Grossmann</w:t>
-    </w:r>
-    <w:proofErr w:type="spellEnd"/>
   </w:p>
   <w:p>
     <w:pPr>
@@ -3743,7 +3779,7 @@
       <w:rPr>
         <w:noProof/>
       </w:rPr>
-      <w:t xml:space="preserve">10:59:26 </w:t>
+      <w:t xml:space="preserve">8:49:06 </w:t>
     </w:r>
     <w:r>
       <w:fldChar w:fldCharType="end"/>
@@ -3764,7 +3800,7 @@
       <w:rPr>
         <w:noProof/>
       </w:rPr>
-      <w:t>4</w:t>
+      <w:t>5</w:t>
     </w:r>
     <w:r>
       <w:fldChar w:fldCharType="end"/>
@@ -3785,7 +3821,7 @@
       <w:rPr>
         <w:noProof/>
       </w:rPr>
-      <w:t>15/03/2019</w:t>
+      <w:t>18/03/2019</w:t>
     </w:r>
     <w:r>
       <w:fldChar w:fldCharType="end"/>
@@ -6058,6 +6094,7 @@
   <w:style w:type="character" w:default="1" w:styleId="Policepardfaut">
     <w:name w:val="Default Paragraph Font"/>
     <w:uiPriority w:val="1"/>
+    <w:semiHidden/>
     <w:unhideWhenUsed/>
   </w:style>
   <w:style w:type="table" w:default="1" w:styleId="TableauNormal">

</xml_diff>